<commit_message>
Commit with documentaion and completed UIs
</commit_message>
<xml_diff>
--- a/Documetation/FC6P01 Project.docx
+++ b/Documetation/FC6P01 Project.docx
@@ -1,6 +1,6 @@
 
 <file path=word/document.xml><?xml version="1.0" encoding="utf-8"?>
-<w:document xmlns:wpc="http://schemas.microsoft.com/office/word/2010/wordprocessingCanvas" xmlns:mc="http://schemas.openxmlformats.org/markup-compatibility/2006" xmlns:o="urn:schemas-microsoft-com:office:office" xmlns:r="http://schemas.openxmlformats.org/officeDocument/2006/relationships" xmlns:m="http://schemas.openxmlformats.org/officeDocument/2006/math" xmlns:v="urn:schemas-microsoft-com:vml" xmlns:wp14="http://schemas.microsoft.com/office/word/2010/wordprocessingDrawing" xmlns:wp="http://schemas.openxmlformats.org/drawingml/2006/wordprocessingDrawing" xmlns:w10="urn:schemas-microsoft-com:office:word" xmlns:w="http://schemas.openxmlformats.org/wordprocessingml/2006/main" xmlns:w14="http://schemas.microsoft.com/office/word/2010/wordml" xmlns:wpg="http://schemas.microsoft.com/office/word/2010/wordprocessingGroup" xmlns:wpi="http://schemas.microsoft.com/office/word/2010/wordprocessingInk" xmlns:wne="http://schemas.microsoft.com/office/word/2006/wordml" xmlns:wps="http://schemas.microsoft.com/office/word/2010/wordprocessingShape" mc:Ignorable="w14 wp14">
+<w:document xmlns:wpc="http://schemas.microsoft.com/office/word/2010/wordprocessingCanvas" xmlns:cx="http://schemas.microsoft.com/office/drawing/2014/chartex" xmlns:cx1="http://schemas.microsoft.com/office/drawing/2015/9/8/chartex" xmlns:cx2="http://schemas.microsoft.com/office/drawing/2015/10/21/chartex" xmlns:cx3="http://schemas.microsoft.com/office/drawing/2016/5/9/chartex" xmlns:cx4="http://schemas.microsoft.com/office/drawing/2016/5/10/chartex" xmlns:cx5="http://schemas.microsoft.com/office/drawing/2016/5/11/chartex" xmlns:cx6="http://schemas.microsoft.com/office/drawing/2016/5/12/chartex" xmlns:cx7="http://schemas.microsoft.com/office/drawing/2016/5/13/chartex" xmlns:cx8="http://schemas.microsoft.com/office/drawing/2016/5/14/chartex" xmlns:mc="http://schemas.openxmlformats.org/markup-compatibility/2006" xmlns:aink="http://schemas.microsoft.com/office/drawing/2016/ink" xmlns:am3d="http://schemas.microsoft.com/office/drawing/2017/model3d" xmlns:o="urn:schemas-microsoft-com:office:office" xmlns:r="http://schemas.openxmlformats.org/officeDocument/2006/relationships" xmlns:m="http://schemas.openxmlformats.org/officeDocument/2006/math" xmlns:v="urn:schemas-microsoft-com:vml" xmlns:wp14="http://schemas.microsoft.com/office/word/2010/wordprocessingDrawing" xmlns:wp="http://schemas.openxmlformats.org/drawingml/2006/wordprocessingDrawing" xmlns:w10="urn:schemas-microsoft-com:office:word" xmlns:w="http://schemas.openxmlformats.org/wordprocessingml/2006/main" xmlns:w14="http://schemas.microsoft.com/office/word/2010/wordml" xmlns:w15="http://schemas.microsoft.com/office/word/2012/wordml" xmlns:w16cid="http://schemas.microsoft.com/office/word/2016/wordml/cid" xmlns:w16se="http://schemas.microsoft.com/office/word/2015/wordml/symex" xmlns:wpg="http://schemas.microsoft.com/office/word/2010/wordprocessingGroup" xmlns:wpi="http://schemas.microsoft.com/office/word/2010/wordprocessingInk" xmlns:wne="http://schemas.microsoft.com/office/word/2006/wordml" xmlns:wps="http://schemas.microsoft.com/office/word/2010/wordprocessingShape" mc:Ignorable="w14 w15 w16se w16cid wp14">
   <w:body>
     <w:p>
       <w:pPr>
@@ -35,7 +35,7 @@
                     </pic:cNvPicPr>
                   </pic:nvPicPr>
                   <pic:blipFill>
-                    <a:blip r:embed="rId9">
+                    <a:blip r:embed="rId8">
                       <a:extLst>
                         <a:ext uri="{28A0092B-C50C-407E-A947-70E740481C1C}">
                           <a14:useLocalDpi xmlns:a14="http://schemas.microsoft.com/office/drawing/2010/main" val="0"/>
@@ -98,7 +98,10 @@
         <w:spacing w:line="360" w:lineRule="auto"/>
       </w:pPr>
       <w:r>
-        <w:t>Interim Report</w:t>
+        <w:t xml:space="preserve">Final </w:t>
+      </w:r>
+      <w:r>
+        <w:t>Report</w:t>
       </w:r>
     </w:p>
     <w:p>
@@ -549,8 +552,6 @@
         </w:rPr>
         <w:t xml:space="preserve"> </w:t>
       </w:r>
-      <w:bookmarkStart w:id="3" w:name="_GoBack"/>
-      <w:bookmarkEnd w:id="3"/>
       <w:r>
         <w:rPr>
           <w:rFonts w:ascii="Times New Roman" w:hAnsi="Times New Roman" w:cs="Times New Roman"/>
@@ -693,7 +694,7 @@
           <w:rFonts w:ascii="Times New Roman" w:hAnsi="Times New Roman" w:cs="Times New Roman"/>
           <w:noProof/>
         </w:rPr>
-        <w:t>02/04/17</w:t>
+        <w:t>23/06/17</w:t>
       </w:r>
       <w:r>
         <w:rPr>
@@ -1120,6 +1121,7 @@
                               </w:rPr>
                               <w:t>e = mc</w:t>
                             </w:r>
+                            <w:proofErr w:type="gramStart"/>
                             <w:r>
                               <w:rPr>
                                 <w:position w:val="12"/>
@@ -1133,7 +1135,15 @@
                                 <w:sz w:val="18"/>
                                 <w:szCs w:val="18"/>
                               </w:rPr>
-                              <w:t xml:space="preserve">  (Einstein 1905)".  A </w:t>
+                              <w:t xml:space="preserve">  (</w:t>
+                            </w:r>
+                            <w:proofErr w:type="gramEnd"/>
+                            <w:r>
+                              <w:rPr>
+                                <w:sz w:val="18"/>
+                                <w:szCs w:val="18"/>
+                              </w:rPr>
+                              <w:t xml:space="preserve">Einstein 1905)".  A </w:t>
                             </w:r>
                             <w:r>
                               <w:rPr>
@@ -1170,7 +1180,7 @@
           </mc:Choice>
           <mc:Fallback>
             <w:pict>
-              <v:shapetype id="_x0000_t202" coordsize="21600,21600" o:spt="202" path="m,l,21600r21600,l21600,xe">
+              <v:shapetype w14:anchorId="7B18879A" id="_x0000_t202" coordsize="21600,21600" o:spt="202" path="m,l,21600r21600,l21600,xe">
                 <v:stroke joinstyle="miter"/>
                 <v:path gradientshapeok="t" o:connecttype="rect"/>
               </v:shapetype>
@@ -1533,6 +1543,7 @@
                         </w:rPr>
                         <w:t>e = mc</w:t>
                       </w:r>
+                      <w:proofErr w:type="gramStart"/>
                       <w:r>
                         <w:rPr>
                           <w:position w:val="12"/>
@@ -1546,7 +1557,15 @@
                           <w:sz w:val="18"/>
                           <w:szCs w:val="18"/>
                         </w:rPr>
-                        <w:t xml:space="preserve">  (Einstein 1905)".  A </w:t>
+                        <w:t xml:space="preserve">  (</w:t>
+                      </w:r>
+                      <w:proofErr w:type="gramEnd"/>
+                      <w:r>
+                        <w:rPr>
+                          <w:sz w:val="18"/>
+                          <w:szCs w:val="18"/>
+                        </w:rPr>
+                        <w:t xml:space="preserve">Einstein 1905)".  A </w:t>
                       </w:r>
                       <w:r>
                         <w:rPr>
@@ -1614,8 +1633,8 @@
           <w:sz w:val="24"/>
         </w:rPr>
       </w:pPr>
-      <w:bookmarkStart w:id="4" w:name="_Toc435386950"/>
-      <w:bookmarkStart w:id="5" w:name="_Toc478871700"/>
+      <w:bookmarkStart w:id="3" w:name="_Toc435386950"/>
+      <w:bookmarkStart w:id="4" w:name="_Toc478871700"/>
       <w:r>
         <w:rPr>
           <w:rFonts w:cs="Times New Roman"/>
@@ -1624,8 +1643,8 @@
         <w:lastRenderedPageBreak/>
         <w:t>Abstract</w:t>
       </w:r>
+      <w:bookmarkEnd w:id="3"/>
       <w:bookmarkEnd w:id="4"/>
-      <w:bookmarkEnd w:id="5"/>
     </w:p>
     <w:p>
       <w:pPr>
@@ -1711,6 +1730,249 @@
     <w:p>
       <w:pPr>
         <w:spacing w:after="240"/>
+        <w:rPr>
+          <w:rFonts w:ascii="Times New Roman" w:hAnsi="Times New Roman" w:cs="Times New Roman"/>
+          <w:sz w:val="23"/>
+          <w:szCs w:val="23"/>
+        </w:rPr>
+      </w:pPr>
+    </w:p>
+    <w:p>
+      <w:pPr>
+        <w:rPr>
+          <w:rFonts w:ascii="Times New Roman" w:hAnsi="Times New Roman" w:cs="Times New Roman"/>
+          <w:sz w:val="23"/>
+          <w:szCs w:val="23"/>
+        </w:rPr>
+      </w:pPr>
+    </w:p>
+    <w:p>
+      <w:pPr>
+        <w:rPr>
+          <w:rFonts w:ascii="Times New Roman" w:hAnsi="Times New Roman" w:cs="Times New Roman"/>
+          <w:sz w:val="23"/>
+          <w:szCs w:val="23"/>
+        </w:rPr>
+      </w:pPr>
+    </w:p>
+    <w:p>
+      <w:pPr>
+        <w:rPr>
+          <w:rFonts w:ascii="Times New Roman" w:hAnsi="Times New Roman" w:cs="Times New Roman"/>
+          <w:sz w:val="23"/>
+          <w:szCs w:val="23"/>
+        </w:rPr>
+      </w:pPr>
+    </w:p>
+    <w:p>
+      <w:pPr>
+        <w:rPr>
+          <w:rFonts w:ascii="Times New Roman" w:hAnsi="Times New Roman" w:cs="Times New Roman"/>
+          <w:sz w:val="23"/>
+          <w:szCs w:val="23"/>
+        </w:rPr>
+      </w:pPr>
+    </w:p>
+    <w:p>
+      <w:pPr>
+        <w:rPr>
+          <w:rFonts w:ascii="Times New Roman" w:hAnsi="Times New Roman" w:cs="Times New Roman"/>
+          <w:sz w:val="23"/>
+          <w:szCs w:val="23"/>
+        </w:rPr>
+      </w:pPr>
+    </w:p>
+    <w:p>
+      <w:pPr>
+        <w:rPr>
+          <w:rFonts w:ascii="Times New Roman" w:hAnsi="Times New Roman" w:cs="Times New Roman"/>
+          <w:sz w:val="23"/>
+          <w:szCs w:val="23"/>
+        </w:rPr>
+      </w:pPr>
+    </w:p>
+    <w:p>
+      <w:pPr>
+        <w:rPr>
+          <w:rFonts w:ascii="Times New Roman" w:hAnsi="Times New Roman" w:cs="Times New Roman"/>
+          <w:sz w:val="23"/>
+          <w:szCs w:val="23"/>
+        </w:rPr>
+      </w:pPr>
+    </w:p>
+    <w:p>
+      <w:pPr>
+        <w:rPr>
+          <w:rFonts w:ascii="Times New Roman" w:hAnsi="Times New Roman" w:cs="Times New Roman"/>
+          <w:sz w:val="23"/>
+          <w:szCs w:val="23"/>
+        </w:rPr>
+      </w:pPr>
+    </w:p>
+    <w:p>
+      <w:pPr>
+        <w:rPr>
+          <w:rFonts w:ascii="Times New Roman" w:hAnsi="Times New Roman" w:cs="Times New Roman"/>
+          <w:sz w:val="23"/>
+          <w:szCs w:val="23"/>
+        </w:rPr>
+      </w:pPr>
+    </w:p>
+    <w:p>
+      <w:pPr>
+        <w:rPr>
+          <w:rFonts w:ascii="Times New Roman" w:hAnsi="Times New Roman" w:cs="Times New Roman"/>
+          <w:sz w:val="23"/>
+          <w:szCs w:val="23"/>
+        </w:rPr>
+      </w:pPr>
+    </w:p>
+    <w:p>
+      <w:pPr>
+        <w:rPr>
+          <w:rFonts w:ascii="Times New Roman" w:hAnsi="Times New Roman" w:cs="Times New Roman"/>
+          <w:sz w:val="23"/>
+          <w:szCs w:val="23"/>
+        </w:rPr>
+      </w:pPr>
+    </w:p>
+    <w:p>
+      <w:pPr>
+        <w:rPr>
+          <w:rFonts w:ascii="Times New Roman" w:hAnsi="Times New Roman" w:cs="Times New Roman"/>
+          <w:sz w:val="23"/>
+          <w:szCs w:val="23"/>
+        </w:rPr>
+      </w:pPr>
+    </w:p>
+    <w:p>
+      <w:pPr>
+        <w:rPr>
+          <w:rFonts w:ascii="Times New Roman" w:hAnsi="Times New Roman" w:cs="Times New Roman"/>
+          <w:sz w:val="23"/>
+          <w:szCs w:val="23"/>
+        </w:rPr>
+      </w:pPr>
+      <w:r>
+        <w:rPr>
+          <w:rFonts w:ascii="Times New Roman" w:hAnsi="Times New Roman" w:cs="Times New Roman"/>
+          <w:sz w:val="23"/>
+          <w:szCs w:val="23"/>
+        </w:rPr>
+        <w:lastRenderedPageBreak/>
+        <w:t>Acknowledgement</w:t>
+      </w:r>
+    </w:p>
+    <w:p>
+      <w:pPr>
+        <w:rPr>
+          <w:rFonts w:ascii="Times New Roman" w:hAnsi="Times New Roman" w:cs="Times New Roman"/>
+          <w:sz w:val="23"/>
+          <w:szCs w:val="23"/>
+        </w:rPr>
+      </w:pPr>
+      <w:r>
+        <w:rPr>
+          <w:rFonts w:ascii="Times New Roman" w:hAnsi="Times New Roman" w:cs="Times New Roman"/>
+          <w:sz w:val="23"/>
+          <w:szCs w:val="23"/>
+        </w:rPr>
+        <w:t xml:space="preserve">I thank to Mrs Mahesha </w:t>
+      </w:r>
+      <w:r>
+        <w:rPr>
+          <w:rFonts w:ascii="Times New Roman" w:hAnsi="Times New Roman" w:cs="Times New Roman"/>
+          <w:sz w:val="23"/>
+          <w:szCs w:val="23"/>
+        </w:rPr>
+        <w:t>Thejani</w:t>
+      </w:r>
+      <w:r>
+        <w:rPr>
+          <w:rFonts w:ascii="Times New Roman" w:hAnsi="Times New Roman" w:cs="Times New Roman"/>
+          <w:sz w:val="23"/>
+          <w:szCs w:val="23"/>
+        </w:rPr>
+        <w:t xml:space="preserve"> and Mrs Theja Nadeeshani, for guiding me to do the project and supervising me to to the end of the project with their suggestions.</w:t>
+      </w:r>
+    </w:p>
+    <w:p>
+      <w:pPr>
+        <w:rPr>
+          <w:rFonts w:ascii="Times New Roman" w:hAnsi="Times New Roman" w:cs="Times New Roman"/>
+          <w:sz w:val="23"/>
+          <w:szCs w:val="23"/>
+        </w:rPr>
+      </w:pPr>
+      <w:proofErr w:type="gramStart"/>
+      <w:r>
+        <w:rPr>
+          <w:rFonts w:ascii="Times New Roman" w:hAnsi="Times New Roman" w:cs="Times New Roman"/>
+          <w:sz w:val="23"/>
+          <w:szCs w:val="23"/>
+        </w:rPr>
+        <w:t>Also</w:t>
+      </w:r>
+      <w:proofErr w:type="gramEnd"/>
+      <w:r>
+        <w:rPr>
+          <w:rFonts w:ascii="Times New Roman" w:hAnsi="Times New Roman" w:cs="Times New Roman"/>
+          <w:sz w:val="23"/>
+          <w:szCs w:val="23"/>
+        </w:rPr>
+        <w:t xml:space="preserve"> my thank goes to Mr. Thilina Ranathunga for giving we support from the technical side and introducing new technologies used and also sharing his experience with using those technologies.</w:t>
+      </w:r>
+    </w:p>
+    <w:p>
+      <w:pPr>
+        <w:rPr>
+          <w:sz w:val="23"/>
+          <w:szCs w:val="23"/>
+        </w:rPr>
+      </w:pPr>
+      <w:r>
+        <w:rPr>
+          <w:rFonts w:ascii="Times New Roman" w:hAnsi="Times New Roman" w:cs="Times New Roman"/>
+          <w:sz w:val="23"/>
+          <w:szCs w:val="23"/>
+        </w:rPr>
+        <w:t xml:space="preserve">I also thank to Mr. Nishan </w:t>
+      </w:r>
+      <w:r>
+        <w:rPr>
+          <w:sz w:val="23"/>
+          <w:szCs w:val="23"/>
+        </w:rPr>
+        <w:t>Sembacuttiaratchy</w:t>
+      </w:r>
+      <w:r>
+        <w:rPr>
+          <w:sz w:val="23"/>
+          <w:szCs w:val="23"/>
+        </w:rPr>
+        <w:t xml:space="preserve"> for conducting us with several project guidance sessions and sharing techniques for writing documentation which really helped me when I was preparing the documentation.</w:t>
+      </w:r>
+    </w:p>
+    <w:p>
+      <w:pPr>
+        <w:rPr>
+          <w:rFonts w:ascii="Times New Roman" w:hAnsi="Times New Roman" w:cs="Times New Roman"/>
+          <w:sz w:val="23"/>
+          <w:szCs w:val="23"/>
+        </w:rPr>
+      </w:pPr>
+      <w:r>
+        <w:rPr>
+          <w:sz w:val="23"/>
+          <w:szCs w:val="23"/>
+        </w:rPr>
+        <w:t>Finally,  My thank goes to my classmates who shared their ideas on my project and helpmed me to develop the documantation</w:t>
+      </w:r>
+      <w:bookmarkStart w:id="5" w:name="_GoBack"/>
+      <w:bookmarkEnd w:id="5"/>
+    </w:p>
+    <w:p>
+      <w:pPr>
         <w:rPr>
           <w:rFonts w:ascii="Times New Roman" w:hAnsi="Times New Roman" w:cs="Times New Roman"/>
           <w:sz w:val="23"/>
@@ -2792,14 +3054,32 @@
           <w:sz w:val="24"/>
           <w:szCs w:val="23"/>
         </w:rPr>
-        <w:t>The ecommerce can be defined as a modern business methodology that can be address then needs of organizations, merchants and consumers to cut the costs while improving the quality of goods and services and increasing the  speed of service diversity by using the internet</w:t>
-      </w:r>
+        <w:t xml:space="preserve">The ecommerce can be defined as a modern business methodology that can be address then needs of organizations, merchants and consumers to cut the costs while improving the quality of goods and services and increasing </w:t>
+      </w:r>
+      <w:proofErr w:type="gramStart"/>
       <w:r>
         <w:rPr>
           <w:rFonts w:ascii="Times New Roman" w:hAnsi="Times New Roman" w:cs="Times New Roman"/>
           <w:sz w:val="24"/>
           <w:szCs w:val="23"/>
         </w:rPr>
+        <w:t>the  speed</w:t>
+      </w:r>
+      <w:proofErr w:type="gramEnd"/>
+      <w:r>
+        <w:rPr>
+          <w:rFonts w:ascii="Times New Roman" w:hAnsi="Times New Roman" w:cs="Times New Roman"/>
+          <w:sz w:val="24"/>
+          <w:szCs w:val="23"/>
+        </w:rPr>
+        <w:t xml:space="preserve"> of service diversity by using the internet</w:t>
+      </w:r>
+      <w:r>
+        <w:rPr>
+          <w:rFonts w:ascii="Times New Roman" w:hAnsi="Times New Roman" w:cs="Times New Roman"/>
+          <w:sz w:val="24"/>
+          <w:szCs w:val="23"/>
+        </w:rPr>
         <w:t>. (Meier and Stormer, 2009)</w:t>
       </w:r>
     </w:p>
@@ -2866,14 +3146,32 @@
           <w:sz w:val="24"/>
           <w:szCs w:val="23"/>
         </w:rPr>
-        <w:t xml:space="preserve"> is an application hosted on Remote server. Software uses its own interfaces, designed to provide a special characteristics for the software. Some of the SaaS applications require to pay a subscription fee from its end users, but the proposed system </w:t>
-      </w:r>
+        <w:t xml:space="preserve"> is an application hosted on Remote server. Software uses its own interfaces, designed to provide </w:t>
+      </w:r>
+      <w:proofErr w:type="gramStart"/>
       <w:r>
         <w:rPr>
           <w:rFonts w:ascii="Times New Roman" w:hAnsi="Times New Roman" w:cs="Times New Roman"/>
           <w:sz w:val="24"/>
           <w:szCs w:val="23"/>
         </w:rPr>
+        <w:t>a special characteristics</w:t>
+      </w:r>
+      <w:proofErr w:type="gramEnd"/>
+      <w:r>
+        <w:rPr>
+          <w:rFonts w:ascii="Times New Roman" w:hAnsi="Times New Roman" w:cs="Times New Roman"/>
+          <w:sz w:val="24"/>
+          <w:szCs w:val="23"/>
+        </w:rPr>
+        <w:t xml:space="preserve"> for the software. Some of the SaaS applications require to pay a subscription fee from its end users, but the proposed system </w:t>
+      </w:r>
+      <w:r>
+        <w:rPr>
+          <w:rFonts w:ascii="Times New Roman" w:hAnsi="Times New Roman" w:cs="Times New Roman"/>
+          <w:sz w:val="24"/>
+          <w:szCs w:val="23"/>
+        </w:rPr>
         <w:t>only taking</w:t>
       </w:r>
       <w:r>
@@ -2882,14 +3180,32 @@
           <w:sz w:val="24"/>
           <w:szCs w:val="23"/>
         </w:rPr>
-        <w:t xml:space="preserve"> a small commission fee from the server, SaaS application requires active internet connection to connect to this web site so  if there is no internet connection</w:t>
-      </w:r>
+        <w:t xml:space="preserve"> a small commission fee from the server, SaaS application requires active internet connection to connect to this web site </w:t>
+      </w:r>
+      <w:proofErr w:type="gramStart"/>
       <w:r>
         <w:rPr>
           <w:rFonts w:ascii="Times New Roman" w:hAnsi="Times New Roman" w:cs="Times New Roman"/>
           <w:sz w:val="24"/>
           <w:szCs w:val="23"/>
         </w:rPr>
+        <w:t>so  if</w:t>
+      </w:r>
+      <w:proofErr w:type="gramEnd"/>
+      <w:r>
+        <w:rPr>
+          <w:rFonts w:ascii="Times New Roman" w:hAnsi="Times New Roman" w:cs="Times New Roman"/>
+          <w:sz w:val="24"/>
+          <w:szCs w:val="23"/>
+        </w:rPr>
+        <w:t xml:space="preserve"> there is no internet connection</w:t>
+      </w:r>
+      <w:r>
+        <w:rPr>
+          <w:rFonts w:ascii="Times New Roman" w:hAnsi="Times New Roman" w:cs="Times New Roman"/>
+          <w:sz w:val="24"/>
+          <w:szCs w:val="23"/>
+        </w:rPr>
         <w:t xml:space="preserve">, </w:t>
       </w:r>
       <w:r>
@@ -2932,14 +3248,32 @@
           <w:sz w:val="24"/>
           <w:szCs w:val="23"/>
         </w:rPr>
-        <w:t xml:space="preserve">Online ordering of foods represents 30% of  daily takeaway ordering according to Cowen and Company Research Report and it is now rapidly growing with the due to its convenience, correctness of ordering and no waiting queues. Studies show about 69% of customers using their </w:t>
-      </w:r>
+        <w:t xml:space="preserve">Online ordering of foods represents 30% </w:t>
+      </w:r>
+      <w:proofErr w:type="gramStart"/>
       <w:r>
         <w:rPr>
           <w:rFonts w:ascii="Times New Roman" w:hAnsi="Times New Roman" w:cs="Times New Roman"/>
           <w:sz w:val="24"/>
           <w:szCs w:val="23"/>
         </w:rPr>
+        <w:t>of  daily</w:t>
+      </w:r>
+      <w:proofErr w:type="gramEnd"/>
+      <w:r>
+        <w:rPr>
+          <w:rFonts w:ascii="Times New Roman" w:hAnsi="Times New Roman" w:cs="Times New Roman"/>
+          <w:sz w:val="24"/>
+          <w:szCs w:val="23"/>
+        </w:rPr>
+        <w:t xml:space="preserve"> takeaway ordering according to Cowen and Company Research Report and it is now rapidly growing with the due to its convenience, correctness of ordering and no waiting queues. Studies show about 69% of customers using their </w:t>
+      </w:r>
+      <w:r>
+        <w:rPr>
+          <w:rFonts w:ascii="Times New Roman" w:hAnsi="Times New Roman" w:cs="Times New Roman"/>
+          <w:sz w:val="24"/>
+          <w:szCs w:val="23"/>
+        </w:rPr>
         <w:t>mobile</w:t>
       </w:r>
       <w:r>
@@ -3016,15 +3350,51 @@
           <w:sz w:val="24"/>
           <w:szCs w:val="23"/>
         </w:rPr>
-        <w:t>Next section of the document will  provide information on the work completed up to now.</w:t>
-      </w:r>
+        <w:t xml:space="preserve">Next section of the document </w:t>
+      </w:r>
+      <w:proofErr w:type="gramStart"/>
       <w:r>
         <w:rPr>
           <w:rFonts w:ascii="Times New Roman" w:hAnsi="Times New Roman" w:cs="Times New Roman"/>
           <w:sz w:val="24"/>
           <w:szCs w:val="23"/>
         </w:rPr>
-        <w:t xml:space="preserve"> This report will be given tasks which were addressed to pre given Gantt chart in the project proposal and feasibility study, Wire frame design and some of the UML diagrams related to the project and the ER diagram of the project.</w:t>
+        <w:t>will  provide</w:t>
+      </w:r>
+      <w:proofErr w:type="gramEnd"/>
+      <w:r>
+        <w:rPr>
+          <w:rFonts w:ascii="Times New Roman" w:hAnsi="Times New Roman" w:cs="Times New Roman"/>
+          <w:sz w:val="24"/>
+          <w:szCs w:val="23"/>
+        </w:rPr>
+        <w:t xml:space="preserve"> information on the work completed up to now.</w:t>
+      </w:r>
+      <w:r>
+        <w:rPr>
+          <w:rFonts w:ascii="Times New Roman" w:hAnsi="Times New Roman" w:cs="Times New Roman"/>
+          <w:sz w:val="24"/>
+          <w:szCs w:val="23"/>
+        </w:rPr>
+        <w:t xml:space="preserve"> This report will be given tasks which were addressed to </w:t>
+      </w:r>
+      <w:proofErr w:type="gramStart"/>
+      <w:r>
+        <w:rPr>
+          <w:rFonts w:ascii="Times New Roman" w:hAnsi="Times New Roman" w:cs="Times New Roman"/>
+          <w:sz w:val="24"/>
+          <w:szCs w:val="23"/>
+        </w:rPr>
+        <w:t>pre given</w:t>
+      </w:r>
+      <w:proofErr w:type="gramEnd"/>
+      <w:r>
+        <w:rPr>
+          <w:rFonts w:ascii="Times New Roman" w:hAnsi="Times New Roman" w:cs="Times New Roman"/>
+          <w:sz w:val="24"/>
+          <w:szCs w:val="23"/>
+        </w:rPr>
+        <w:t xml:space="preserve"> Gantt chart in the project proposal and feasibility study, Wire frame design and some of the UML diagrams related to the project and the ER diagram of the project.</w:t>
       </w:r>
     </w:p>
     <w:p>
@@ -3080,7 +3450,23 @@
           <w:sz w:val="24"/>
           <w:szCs w:val="24"/>
         </w:rPr>
-        <w:t xml:space="preserve">Mart is food delivery network which connects merchants and customers. Small shop owners and Restaurant owners have to spend additional investments to provide a delivery service for its customers, which is big barrier for the business to grow and reach its target. Most of the small restaurants or shops do not have their own web site for their customers to reach. </w:t>
+        <w:t xml:space="preserve">Mart is food delivery network which connects merchants and customers. Small shop owners and Restaurant owners </w:t>
+      </w:r>
+      <w:r>
+        <w:rPr>
+          <w:rFonts w:ascii="Times New Roman" w:hAnsi="Times New Roman" w:cs="Times New Roman"/>
+          <w:sz w:val="24"/>
+          <w:szCs w:val="24"/>
+        </w:rPr>
+        <w:t>must</w:t>
+      </w:r>
+      <w:r>
+        <w:rPr>
+          <w:rFonts w:ascii="Times New Roman" w:hAnsi="Times New Roman" w:cs="Times New Roman"/>
+          <w:sz w:val="24"/>
+          <w:szCs w:val="24"/>
+        </w:rPr>
+        <w:t xml:space="preserve"> spend additional investments to provide a delivery service for its customers, which is big barrier for the business to grow and reach its target. Most of the small restaurants or shops do not have their own web site for their customers to reach. </w:t>
       </w:r>
     </w:p>
     <w:p>
@@ -3114,14 +3500,32 @@
           <w:sz w:val="24"/>
           <w:szCs w:val="24"/>
         </w:rPr>
-        <w:t xml:space="preserve"> perspective Customers have to visit the physical place to buy their favourite food or purchase food items for their needs. It is a time consuming and </w:t>
-      </w:r>
+        <w:t xml:space="preserve"> perspective Customers </w:t>
+      </w:r>
+      <w:proofErr w:type="gramStart"/>
       <w:r>
         <w:rPr>
           <w:rFonts w:ascii="Times New Roman" w:hAnsi="Times New Roman" w:cs="Times New Roman"/>
           <w:sz w:val="24"/>
           <w:szCs w:val="24"/>
         </w:rPr>
+        <w:t>have to</w:t>
+      </w:r>
+      <w:proofErr w:type="gramEnd"/>
+      <w:r>
+        <w:rPr>
+          <w:rFonts w:ascii="Times New Roman" w:hAnsi="Times New Roman" w:cs="Times New Roman"/>
+          <w:sz w:val="24"/>
+          <w:szCs w:val="24"/>
+        </w:rPr>
+        <w:t xml:space="preserve"> visit the physical place to buy their favourite food or purchase food items for their needs. It is a time consuming and </w:t>
+      </w:r>
+      <w:r>
+        <w:rPr>
+          <w:rFonts w:ascii="Times New Roman" w:hAnsi="Times New Roman" w:cs="Times New Roman"/>
+          <w:sz w:val="24"/>
+          <w:szCs w:val="24"/>
+        </w:rPr>
         <w:t>stressful work this generation.</w:t>
       </w:r>
     </w:p>
@@ -3224,14 +3628,32 @@
           <w:sz w:val="24"/>
           <w:szCs w:val="24"/>
         </w:rPr>
-        <w:t xml:space="preserve">Since this process make much more errors at the delivery stage since everything is done over the phone customers are complaining for wrong orders and that make the process more complex and </w:t>
-      </w:r>
+        <w:t xml:space="preserve">Since this process make much more errors at the delivery stage since everything is done over the phone customers are complaining </w:t>
+      </w:r>
+      <w:proofErr w:type="gramStart"/>
       <w:r>
         <w:rPr>
           <w:rFonts w:ascii="Times New Roman" w:hAnsi="Times New Roman" w:cs="Times New Roman"/>
           <w:sz w:val="24"/>
           <w:szCs w:val="24"/>
         </w:rPr>
+        <w:t>for</w:t>
+      </w:r>
+      <w:proofErr w:type="gramEnd"/>
+      <w:r>
+        <w:rPr>
+          <w:rFonts w:ascii="Times New Roman" w:hAnsi="Times New Roman" w:cs="Times New Roman"/>
+          <w:sz w:val="24"/>
+          <w:szCs w:val="24"/>
+        </w:rPr>
+        <w:t xml:space="preserve"> wrong orders and that make the process more complex and </w:t>
+      </w:r>
+      <w:r>
+        <w:rPr>
+          <w:rFonts w:ascii="Times New Roman" w:hAnsi="Times New Roman" w:cs="Times New Roman"/>
+          <w:sz w:val="24"/>
+          <w:szCs w:val="24"/>
+        </w:rPr>
         <w:t>financial loss for the company. Increased phone charges directly affecting to the profit of ‘Mart’.</w:t>
       </w:r>
     </w:p>
@@ -3300,7 +3722,25 @@
           <w:sz w:val="24"/>
           <w:szCs w:val="24"/>
         </w:rPr>
-        <w:t>this site revenue generation is done by getting 5% commission from the total value of the each order customer placed through this system, also ‘Mart’ standard delivery charges will be applied for the customers who select ‘Mart Delivery’  option.</w:t>
+        <w:t>this site revenue generation is done by getting 5% commission from the total value of the each order customer placed through this system, also ‘Mart’ standard delivery charges will be applied for the customers who select ‘Mart Delivery</w:t>
+      </w:r>
+      <w:proofErr w:type="gramStart"/>
+      <w:r>
+        <w:rPr>
+          <w:rFonts w:ascii="Times New Roman" w:hAnsi="Times New Roman" w:cs="Times New Roman"/>
+          <w:sz w:val="24"/>
+          <w:szCs w:val="24"/>
+        </w:rPr>
+        <w:t>’  option</w:t>
+      </w:r>
+      <w:proofErr w:type="gramEnd"/>
+      <w:r>
+        <w:rPr>
+          <w:rFonts w:ascii="Times New Roman" w:hAnsi="Times New Roman" w:cs="Times New Roman"/>
+          <w:sz w:val="24"/>
+          <w:szCs w:val="24"/>
+        </w:rPr>
+        <w:t>.</w:t>
       </w:r>
     </w:p>
     <w:p>
@@ -3318,7 +3758,7 @@
           <w:sz w:val="24"/>
           <w:szCs w:val="24"/>
         </w:rPr>
-        <w:t xml:space="preserve">This system is using Java 8 for the backend and It will be developed as an JSON API for the later expansion with the intension of adding mobile applications to this system later on for future expansion. As the framework for this application using JavaSpark framework and the Hibernate as the Object Relational Mapping framework. MySQL community version </w:t>
+        <w:t xml:space="preserve">Developer used </w:t>
       </w:r>
       <w:r>
         <w:rPr>
@@ -3326,23 +3766,25 @@
           <w:sz w:val="24"/>
           <w:szCs w:val="24"/>
         </w:rPr>
-        <w:t xml:space="preserve">is being </w:t>
-      </w:r>
-      <w:r>
+        <w:t xml:space="preserve">Spring Boot frame work to develop the backend of the web application, for the Database development developer used MySQL 5.5 Community Edition server. Hibernate 5 is used to object relational mapping. Materize CSS is an Open Source responsive fronend </w:t>
+      </w:r>
+    </w:p>
+    <w:p>
+      <w:pPr>
+        <w:spacing w:after="240"/>
         <w:rPr>
           <w:rFonts w:ascii="Times New Roman" w:hAnsi="Times New Roman" w:cs="Times New Roman"/>
           <w:sz w:val="24"/>
           <w:szCs w:val="24"/>
         </w:rPr>
-        <w:t>used for as Relational Database.</w:t>
-      </w:r>
+      </w:pPr>
       <w:r>
         <w:rPr>
           <w:rFonts w:ascii="Times New Roman" w:hAnsi="Times New Roman" w:cs="Times New Roman"/>
           <w:sz w:val="24"/>
           <w:szCs w:val="24"/>
         </w:rPr>
-        <w:t xml:space="preserve"> HTML and CSS is being used for the user interfaces and Velocity is used html rendering engine. Since this project is developing as JSON API </w:t>
+        <w:t>This sys</w:t>
       </w:r>
       <w:r>
         <w:rPr>
@@ -3350,8 +3792,26 @@
           <w:sz w:val="24"/>
           <w:szCs w:val="24"/>
         </w:rPr>
+        <w:t>tem is developed using the Agile methodology since the requirements of the client ‘Mart’ is changing rapidly. Requirements of the mart business process are broken down to user stories and now the most priority use cased are developed in the back end.</w:t>
+      </w:r>
+    </w:p>
+    <w:p>
+      <w:pPr>
+        <w:spacing w:after="240"/>
+        <w:rPr>
+          <w:rFonts w:ascii="Times New Roman" w:hAnsi="Times New Roman" w:cs="Times New Roman"/>
+          <w:sz w:val="24"/>
+          <w:szCs w:val="24"/>
+        </w:rPr>
+      </w:pPr>
+      <w:r>
+        <w:rPr>
+          <w:rFonts w:ascii="Times New Roman" w:hAnsi="Times New Roman" w:cs="Times New Roman"/>
+          <w:sz w:val="24"/>
+          <w:szCs w:val="24"/>
+        </w:rPr>
         <w:lastRenderedPageBreak/>
-        <w:t>developer will shift to Angular J</w:t>
+        <w:t xml:space="preserve">Architecture of the system developed </w:t>
       </w:r>
       <w:r>
         <w:rPr>
@@ -3359,59 +3819,25 @@
           <w:sz w:val="24"/>
           <w:szCs w:val="24"/>
         </w:rPr>
-        <w:t>S 2 Client side framework later after making the backend successfully.</w:t>
-      </w:r>
-    </w:p>
-    <w:p>
-      <w:pPr>
-        <w:spacing w:after="240"/>
+        <w:t xml:space="preserve">as MVC implemented 3 tier </w:t>
+      </w:r>
+      <w:proofErr w:type="gramStart"/>
+      <w:r>
         <w:rPr>
           <w:rFonts w:ascii="Times New Roman" w:hAnsi="Times New Roman" w:cs="Times New Roman"/>
           <w:sz w:val="24"/>
           <w:szCs w:val="24"/>
         </w:rPr>
-      </w:pPr>
+        <w:t>architecture</w:t>
+      </w:r>
+      <w:proofErr w:type="gramEnd"/>
       <w:r>
         <w:rPr>
           <w:rFonts w:ascii="Times New Roman" w:hAnsi="Times New Roman" w:cs="Times New Roman"/>
           <w:sz w:val="24"/>
           <w:szCs w:val="24"/>
         </w:rPr>
-        <w:t>This sys</w:t>
-      </w:r>
-      <w:r>
-        <w:rPr>
-          <w:rFonts w:ascii="Times New Roman" w:hAnsi="Times New Roman" w:cs="Times New Roman"/>
-          <w:sz w:val="24"/>
-          <w:szCs w:val="24"/>
-        </w:rPr>
-        <w:t>tem is developed using the Agile methodology since the requirements of the client ‘Mart’ is changing rapidly. Requirements of the mart business process are broken down to user stories and now the most priority use cased are developed in the back end.</w:t>
-      </w:r>
-    </w:p>
-    <w:p>
-      <w:pPr>
-        <w:spacing w:after="240"/>
-        <w:rPr>
-          <w:rFonts w:ascii="Times New Roman" w:hAnsi="Times New Roman" w:cs="Times New Roman"/>
-          <w:sz w:val="24"/>
-          <w:szCs w:val="24"/>
-        </w:rPr>
-      </w:pPr>
-      <w:r>
-        <w:rPr>
-          <w:rFonts w:ascii="Times New Roman" w:hAnsi="Times New Roman" w:cs="Times New Roman"/>
-          <w:sz w:val="24"/>
-          <w:szCs w:val="24"/>
-        </w:rPr>
-        <w:t xml:space="preserve">Architecture of the system developed </w:t>
-      </w:r>
-      <w:r>
-        <w:rPr>
-          <w:rFonts w:ascii="Times New Roman" w:hAnsi="Times New Roman" w:cs="Times New Roman"/>
-          <w:sz w:val="24"/>
-          <w:szCs w:val="24"/>
-        </w:rPr>
-        <w:t>as MVC implemented 3 tier architecture. Use of hybrid is MVC pattern do not describe hot to best design and data access and how to manage the complexity that occur in the system.</w:t>
+        <w:t>. Use of hybrid is MVC pattern do not describe hot to best design and data access and how to manage the complexity that occur in the system.</w:t>
       </w:r>
       <w:r>
         <w:rPr>
@@ -3469,7 +3895,7 @@
             <o:lock v:ext="edit" aspectratio="t"/>
           </v:shapetype>
           <v:shape id="_x0000_i1025" type="#_x0000_t75" style="width:201.6pt;height:234.6pt">
-            <v:imagedata r:id="rId10" o:title="mvcNtier"/>
+            <v:imagedata r:id="rId9" o:title="mvcNtier"/>
           </v:shape>
         </w:pict>
       </w:r>
@@ -3643,7 +4069,25 @@
           <w:sz w:val="24"/>
           <w:lang w:bidi="ar-SA"/>
         </w:rPr>
-        <w:t>Developing a web based software system on a given time schedule is very important as it makes considerable impact to the organization, According to the Gantt chart provided with the project proposal document(also mentioned below) several sequential processes given befor</w:t>
+        <w:t xml:space="preserve">Developing a web based software system on a given time schedule is very important as it makes considerable impact to the organization, According to the Gantt chart provided with the project proposal </w:t>
+      </w:r>
+      <w:proofErr w:type="gramStart"/>
+      <w:r>
+        <w:rPr>
+          <w:rFonts w:ascii="Times New Roman" w:hAnsi="Times New Roman" w:cs="Times New Roman"/>
+          <w:sz w:val="24"/>
+          <w:lang w:bidi="ar-SA"/>
+        </w:rPr>
+        <w:t>document(</w:t>
+      </w:r>
+      <w:proofErr w:type="gramEnd"/>
+      <w:r>
+        <w:rPr>
+          <w:rFonts w:ascii="Times New Roman" w:hAnsi="Times New Roman" w:cs="Times New Roman"/>
+          <w:sz w:val="24"/>
+          <w:lang w:bidi="ar-SA"/>
+        </w:rPr>
+        <w:t>also mentioned below) several sequential processes given befor</w:t>
       </w:r>
       <w:r>
         <w:rPr>
@@ -3756,12 +4200,21 @@
               </w:rPr>
               <w:t xml:space="preserve">                </w:t>
             </w:r>
-            <w:r>
-              <w:rPr>
-                <w:rFonts w:ascii="Times New Roman" w:hAnsi="Times New Roman" w:cs="Times New Roman"/>
-                <w:sz w:val="16"/>
-              </w:rPr>
-              <w:t>End(30/05/2017)</w:t>
+            <w:proofErr w:type="gramStart"/>
+            <w:r>
+              <w:rPr>
+                <w:rFonts w:ascii="Times New Roman" w:hAnsi="Times New Roman" w:cs="Times New Roman"/>
+                <w:sz w:val="16"/>
+              </w:rPr>
+              <w:t>End(</w:t>
+            </w:r>
+            <w:proofErr w:type="gramEnd"/>
+            <w:r>
+              <w:rPr>
+                <w:rFonts w:ascii="Times New Roman" w:hAnsi="Times New Roman" w:cs="Times New Roman"/>
+                <w:sz w:val="16"/>
+              </w:rPr>
+              <w:t>30/05/2017)</w:t>
             </w:r>
           </w:p>
         </w:tc>
@@ -6814,9 +7267,9 @@
           <w:sz w:val="24"/>
           <w:szCs w:val="22"/>
         </w:rPr>
-        <w:t xml:space="preserve"> According to the Gantt chart mentioned in previous page so far author was able to completed most of the tasks up to date.</w:t>
-      </w:r>
-      <w:bookmarkEnd w:id="11"/>
+        <w:t xml:space="preserve"> </w:t>
+      </w:r>
+      <w:proofErr w:type="gramStart"/>
       <w:r>
         <w:rPr>
           <w:rFonts w:eastAsiaTheme="minorHAnsi" w:cs="Times New Roman"/>
@@ -6826,6 +7279,30 @@
           <w:sz w:val="24"/>
           <w:szCs w:val="22"/>
         </w:rPr>
+        <w:t>According</w:t>
+      </w:r>
+      <w:proofErr w:type="gramEnd"/>
+      <w:r>
+        <w:rPr>
+          <w:rFonts w:eastAsiaTheme="minorHAnsi" w:cs="Times New Roman"/>
+          <w:b w:val="0"/>
+          <w:bCs w:val="0"/>
+          <w:kern w:val="0"/>
+          <w:sz w:val="24"/>
+          <w:szCs w:val="22"/>
+        </w:rPr>
+        <w:t xml:space="preserve"> to the Gantt chart mentioned in previous page so far author was able to completed most of the tasks up to date.</w:t>
+      </w:r>
+      <w:bookmarkEnd w:id="11"/>
+      <w:r>
+        <w:rPr>
+          <w:rFonts w:eastAsiaTheme="minorHAnsi" w:cs="Times New Roman"/>
+          <w:b w:val="0"/>
+          <w:bCs w:val="0"/>
+          <w:kern w:val="0"/>
+          <w:sz w:val="24"/>
+          <w:szCs w:val="22"/>
+        </w:rPr>
         <w:t xml:space="preserve"> </w:t>
       </w:r>
     </w:p>
@@ -6983,7 +7460,23 @@
           <w:rFonts w:ascii="Times New Roman" w:hAnsi="Times New Roman" w:cs="Times New Roman"/>
           <w:sz w:val="24"/>
         </w:rPr>
-        <w:t>What is expected from a feasibility study is that verifying the system is worth implementing and whether it can be implemented within the given timeline and budget (Sommerville, 2010). However, the final outcome of the feasibility study is deciding on whether or not the system development is continued. By doing this in the correct way the project a lot of time, money and resources can be saved.</w:t>
+        <w:t xml:space="preserve">What is expected from a feasibility study is that verifying the system is worth implementing and whether it can be implemented within the given timeline and budget (Sommerville, 2010). However, the </w:t>
+      </w:r>
+      <w:proofErr w:type="gramStart"/>
+      <w:r>
+        <w:rPr>
+          <w:rFonts w:ascii="Times New Roman" w:hAnsi="Times New Roman" w:cs="Times New Roman"/>
+          <w:sz w:val="24"/>
+        </w:rPr>
+        <w:t>final outcome</w:t>
+      </w:r>
+      <w:proofErr w:type="gramEnd"/>
+      <w:r>
+        <w:rPr>
+          <w:rFonts w:ascii="Times New Roman" w:hAnsi="Times New Roman" w:cs="Times New Roman"/>
+          <w:sz w:val="24"/>
+        </w:rPr>
+        <w:t xml:space="preserve"> of the feasibility study is deciding on whether or not the system development is continued. By doing this in the correct way the project a lot of time, money and resources can be saved.</w:t>
       </w:r>
     </w:p>
     <w:p>
@@ -6999,7 +7492,23 @@
           <w:rFonts w:ascii="Times New Roman" w:hAnsi="Times New Roman" w:cs="Times New Roman"/>
           <w:sz w:val="24"/>
         </w:rPr>
-        <w:t>There are many different types of feasibility studies. Prior to starting this project the following feasibility studies were done:</w:t>
+        <w:t xml:space="preserve">There are many different types of feasibility studies. Prior to starting this </w:t>
+      </w:r>
+      <w:proofErr w:type="gramStart"/>
+      <w:r>
+        <w:rPr>
+          <w:rFonts w:ascii="Times New Roman" w:hAnsi="Times New Roman" w:cs="Times New Roman"/>
+          <w:sz w:val="24"/>
+        </w:rPr>
+        <w:t>project</w:t>
+      </w:r>
+      <w:proofErr w:type="gramEnd"/>
+      <w:r>
+        <w:rPr>
+          <w:rFonts w:ascii="Times New Roman" w:hAnsi="Times New Roman" w:cs="Times New Roman"/>
+          <w:sz w:val="24"/>
+        </w:rPr>
+        <w:t xml:space="preserve"> the following feasibility studies were done:</w:t>
       </w:r>
     </w:p>
     <w:p>
@@ -7201,7 +7710,23 @@
           <w:rFonts w:ascii="Times New Roman" w:hAnsi="Times New Roman" w:cs="Times New Roman"/>
           <w:sz w:val="24"/>
         </w:rPr>
-        <w:t>Economic feasibility is analysing the cost and the revenue of the project. In this project one of the main concerns was the affordability of additional software and hardware needed to implement the project. Keeping the project within the given budget was challenging as well. However it was decided that the cost of hardware and software needed to implement the system</w:t>
+        <w:t xml:space="preserve">Economic feasibility is analysing the cost and the revenue of the project. In this project one of the main concerns was the affordability of additional software and hardware needed to implement the project. Keeping the project within the given budget was challenging as well. </w:t>
+      </w:r>
+      <w:proofErr w:type="gramStart"/>
+      <w:r>
+        <w:rPr>
+          <w:rFonts w:ascii="Times New Roman" w:hAnsi="Times New Roman" w:cs="Times New Roman"/>
+          <w:sz w:val="24"/>
+        </w:rPr>
+        <w:t>However</w:t>
+      </w:r>
+      <w:proofErr w:type="gramEnd"/>
+      <w:r>
+        <w:rPr>
+          <w:rFonts w:ascii="Times New Roman" w:hAnsi="Times New Roman" w:cs="Times New Roman"/>
+          <w:sz w:val="24"/>
+        </w:rPr>
+        <w:t xml:space="preserve"> it was decided that the cost of hardware and software needed to implement the system</w:t>
       </w:r>
       <w:r>
         <w:rPr>
@@ -7278,7 +7803,43 @@
           <w:sz w:val="24"/>
           <w:szCs w:val="24"/>
         </w:rPr>
-        <w:t xml:space="preserve">According to the gathered requirements the currently the system is using Velocity rendering engine for the demonstration purpose of the system user interfaces and developer will move to Angular JS  Client side framework later. From the back end validation part for form details are done preventing the possible errors in the system. </w:t>
+        <w:t xml:space="preserve">According to the gathered requirements the currently the system is using Velocity rendering engine for the demonstration purpose of the system user interfaces and developer will move to Angular </w:t>
+      </w:r>
+      <w:proofErr w:type="gramStart"/>
+      <w:r>
+        <w:rPr>
+          <w:rFonts w:ascii="Times New Roman" w:hAnsi="Times New Roman" w:cs="Times New Roman"/>
+          <w:sz w:val="24"/>
+          <w:szCs w:val="24"/>
+        </w:rPr>
+        <w:t>JS  Client</w:t>
+      </w:r>
+      <w:proofErr w:type="gramEnd"/>
+      <w:r>
+        <w:rPr>
+          <w:rFonts w:ascii="Times New Roman" w:hAnsi="Times New Roman" w:cs="Times New Roman"/>
+          <w:sz w:val="24"/>
+          <w:szCs w:val="24"/>
+        </w:rPr>
+        <w:t xml:space="preserve"> side framework later. From the </w:t>
+      </w:r>
+      <w:proofErr w:type="gramStart"/>
+      <w:r>
+        <w:rPr>
+          <w:rFonts w:ascii="Times New Roman" w:hAnsi="Times New Roman" w:cs="Times New Roman"/>
+          <w:sz w:val="24"/>
+          <w:szCs w:val="24"/>
+        </w:rPr>
+        <w:t>back end</w:t>
+      </w:r>
+      <w:proofErr w:type="gramEnd"/>
+      <w:r>
+        <w:rPr>
+          <w:rFonts w:ascii="Times New Roman" w:hAnsi="Times New Roman" w:cs="Times New Roman"/>
+          <w:sz w:val="24"/>
+          <w:szCs w:val="24"/>
+        </w:rPr>
+        <w:t xml:space="preserve"> validation part for form details are done preventing the possible errors in the system. </w:t>
       </w:r>
     </w:p>
     <w:p>
@@ -7396,8 +7957,18 @@
                 <w:sz w:val="24"/>
                 <w:szCs w:val="24"/>
               </w:rPr>
-              <w:t>Device with Windows, Linux or MacOS ,Android</w:t>
-            </w:r>
+              <w:t xml:space="preserve">Device with Windows, Linux or </w:t>
+            </w:r>
+            <w:proofErr w:type="gramStart"/>
+            <w:r>
+              <w:rPr>
+                <w:rFonts w:ascii="Times New Roman" w:hAnsi="Times New Roman" w:cs="Times New Roman"/>
+                <w:sz w:val="24"/>
+                <w:szCs w:val="24"/>
+              </w:rPr>
+              <w:t>MacOS ,Android</w:t>
+            </w:r>
+            <w:proofErr w:type="gramEnd"/>
           </w:p>
         </w:tc>
         <w:tc>
@@ -7446,7 +8017,25 @@
                 <w:sz w:val="24"/>
                 <w:szCs w:val="24"/>
               </w:rPr>
-              <w:t>Google Chrome 4.0,Microsoft Edge 12.0, Firefox 3.5, Safari 4.0 or above version</w:t>
+              <w:t xml:space="preserve">Google Chrome </w:t>
+            </w:r>
+            <w:proofErr w:type="gramStart"/>
+            <w:r>
+              <w:rPr>
+                <w:rFonts w:ascii="Times New Roman" w:hAnsi="Times New Roman" w:cs="Times New Roman"/>
+                <w:sz w:val="24"/>
+                <w:szCs w:val="24"/>
+              </w:rPr>
+              <w:t>4.0,Microsoft</w:t>
+            </w:r>
+            <w:proofErr w:type="gramEnd"/>
+            <w:r>
+              <w:rPr>
+                <w:rFonts w:ascii="Times New Roman" w:hAnsi="Times New Roman" w:cs="Times New Roman"/>
+                <w:sz w:val="24"/>
+                <w:szCs w:val="24"/>
+              </w:rPr>
+              <w:t xml:space="preserve"> Edge 12.0, Firefox 3.5, Safari 4.0 or above version</w:t>
             </w:r>
           </w:p>
         </w:tc>
@@ -7496,8 +8085,18 @@
                 <w:sz w:val="24"/>
                 <w:szCs w:val="24"/>
               </w:rPr>
-              <w:t>512 MB  RAM</w:t>
-            </w:r>
+              <w:t xml:space="preserve">512 </w:t>
+            </w:r>
+            <w:proofErr w:type="gramStart"/>
+            <w:r>
+              <w:rPr>
+                <w:rFonts w:ascii="Times New Roman" w:hAnsi="Times New Roman" w:cs="Times New Roman"/>
+                <w:sz w:val="24"/>
+                <w:szCs w:val="24"/>
+              </w:rPr>
+              <w:t>MB  RAM</w:t>
+            </w:r>
+            <w:proofErr w:type="gramEnd"/>
           </w:p>
         </w:tc>
         <w:tc>
@@ -7924,7 +8523,7 @@
                     <pic:cNvPicPr/>
                   </pic:nvPicPr>
                   <pic:blipFill>
-                    <a:blip r:embed="rId11" cstate="print">
+                    <a:blip r:embed="rId10" cstate="print">
                       <a:extLst>
                         <a:ext uri="{28A0092B-C50C-407E-A947-70E740481C1C}">
                           <a14:useLocalDpi xmlns:a14="http://schemas.microsoft.com/office/drawing/2010/main" val="0"/>
@@ -8129,7 +8728,7 @@
                     <pic:cNvPicPr/>
                   </pic:nvPicPr>
                   <pic:blipFill>
-                    <a:blip r:embed="rId12">
+                    <a:blip r:embed="rId11">
                       <a:extLst>
                         <a:ext uri="{28A0092B-C50C-407E-A947-70E740481C1C}">
                           <a14:useLocalDpi xmlns:a14="http://schemas.microsoft.com/office/drawing/2010/main" val="0"/>
@@ -8240,7 +8839,7 @@
                     <pic:cNvPicPr/>
                   </pic:nvPicPr>
                   <pic:blipFill rotWithShape="1">
-                    <a:blip r:embed="rId13" cstate="print">
+                    <a:blip r:embed="rId12" cstate="print">
                       <a:extLst>
                         <a:ext uri="{28A0092B-C50C-407E-A947-70E740481C1C}">
                           <a14:useLocalDpi xmlns:a14="http://schemas.microsoft.com/office/drawing/2010/main" val="0"/>
@@ -8357,7 +8956,7 @@
                     <pic:cNvPicPr/>
                   </pic:nvPicPr>
                   <pic:blipFill>
-                    <a:blip r:embed="rId14">
+                    <a:blip r:embed="rId13">
                       <a:extLst>
                         <a:ext uri="{28A0092B-C50C-407E-A947-70E740481C1C}">
                           <a14:useLocalDpi xmlns:a14="http://schemas.microsoft.com/office/drawing/2010/main" val="0"/>
@@ -8468,7 +9067,7 @@
                     <pic:cNvPicPr/>
                   </pic:nvPicPr>
                   <pic:blipFill>
-                    <a:blip r:embed="rId15">
+                    <a:blip r:embed="rId14">
                       <a:extLst>
                         <a:ext uri="{28A0092B-C50C-407E-A947-70E740481C1C}">
                           <a14:useLocalDpi xmlns:a14="http://schemas.microsoft.com/office/drawing/2010/main" val="0"/>
@@ -8578,7 +9177,7 @@
                     <pic:cNvPicPr/>
                   </pic:nvPicPr>
                   <pic:blipFill>
-                    <a:blip r:embed="rId16">
+                    <a:blip r:embed="rId15">
                       <a:extLst>
                         <a:ext uri="{28A0092B-C50C-407E-A947-70E740481C1C}">
                           <a14:useLocalDpi xmlns:a14="http://schemas.microsoft.com/office/drawing/2010/main" val="0"/>
@@ -8689,7 +9288,7 @@
                     <pic:cNvPicPr/>
                   </pic:nvPicPr>
                   <pic:blipFill>
-                    <a:blip r:embed="rId17">
+                    <a:blip r:embed="rId16">
                       <a:extLst>
                         <a:ext uri="{28A0092B-C50C-407E-A947-70E740481C1C}">
                           <a14:useLocalDpi xmlns:a14="http://schemas.microsoft.com/office/drawing/2010/main" val="0"/>
@@ -8798,7 +9397,7 @@
                     <pic:cNvPicPr/>
                   </pic:nvPicPr>
                   <pic:blipFill>
-                    <a:blip r:embed="rId18">
+                    <a:blip r:embed="rId17">
                       <a:extLst>
                         <a:ext uri="{28A0092B-C50C-407E-A947-70E740481C1C}">
                           <a14:useLocalDpi xmlns:a14="http://schemas.microsoft.com/office/drawing/2010/main" val="0"/>
@@ -8909,7 +9508,7 @@
                     <pic:cNvPicPr/>
                   </pic:nvPicPr>
                   <pic:blipFill>
-                    <a:blip r:embed="rId19">
+                    <a:blip r:embed="rId18">
                       <a:extLst>
                         <a:ext uri="{28A0092B-C50C-407E-A947-70E740481C1C}">
                           <a14:useLocalDpi xmlns:a14="http://schemas.microsoft.com/office/drawing/2010/main" val="0"/>
@@ -9019,7 +9618,7 @@
                     <pic:cNvPicPr/>
                   </pic:nvPicPr>
                   <pic:blipFill rotWithShape="1">
-                    <a:blip r:embed="rId20">
+                    <a:blip r:embed="rId19">
                       <a:extLst>
                         <a:ext uri="{28A0092B-C50C-407E-A947-70E740481C1C}">
                           <a14:useLocalDpi xmlns:a14="http://schemas.microsoft.com/office/drawing/2010/main" val="0"/>
@@ -9142,7 +9741,7 @@
                     <pic:cNvPicPr/>
                   </pic:nvPicPr>
                   <pic:blipFill>
-                    <a:blip r:embed="rId21" cstate="print">
+                    <a:blip r:embed="rId20" cstate="print">
                       <a:extLst>
                         <a:ext uri="{28A0092B-C50C-407E-A947-70E740481C1C}">
                           <a14:useLocalDpi xmlns:a14="http://schemas.microsoft.com/office/drawing/2010/main" val="0"/>
@@ -9303,7 +9902,7 @@
                     <pic:cNvPicPr/>
                   </pic:nvPicPr>
                   <pic:blipFill>
-                    <a:blip r:embed="rId22" cstate="print">
+                    <a:blip r:embed="rId21" cstate="print">
                       <a:extLst>
                         <a:ext uri="{28A0092B-C50C-407E-A947-70E740481C1C}">
                           <a14:useLocalDpi xmlns:a14="http://schemas.microsoft.com/office/drawing/2010/main" val="0"/>
@@ -9540,7 +10139,15 @@
           <w:rFonts w:ascii="Times New Roman" w:hAnsi="Times New Roman" w:cs="Times New Roman"/>
           <w:sz w:val="24"/>
         </w:rPr>
-        <w:t>Activity diagram should be improved in</w:t>
+        <w:t xml:space="preserve">Activity diagram should be improved </w:t>
+      </w:r>
+      <w:proofErr w:type="gramStart"/>
+      <w:r>
+        <w:rPr>
+          <w:rFonts w:ascii="Times New Roman" w:hAnsi="Times New Roman" w:cs="Times New Roman"/>
+          <w:sz w:val="24"/>
+        </w:rPr>
+        <w:t>in</w:t>
       </w:r>
       <w:r>
         <w:rPr>
@@ -9554,7 +10161,15 @@
           <w:rFonts w:ascii="Times New Roman" w:hAnsi="Times New Roman" w:cs="Times New Roman"/>
           <w:sz w:val="24"/>
         </w:rPr>
-        <w:t xml:space="preserve">order to complete the activity diagram, </w:t>
+        <w:t>order to</w:t>
+      </w:r>
+      <w:proofErr w:type="gramEnd"/>
+      <w:r>
+        <w:rPr>
+          <w:rFonts w:ascii="Times New Roman" w:hAnsi="Times New Roman" w:cs="Times New Roman"/>
+          <w:sz w:val="24"/>
+        </w:rPr>
+        <w:t xml:space="preserve"> complete the activity diagram, </w:t>
       </w:r>
       <w:r>
         <w:rPr>
@@ -10278,7 +10893,23 @@
           <w:rFonts w:ascii="Times New Roman" w:hAnsi="Times New Roman" w:cs="Times New Roman"/>
           <w:sz w:val="24"/>
         </w:rPr>
-        <w:t>Your Bibliography: Networksolutions.com. (2017). What is Ecommerce?. [online] Available at: http://www.networksolutions.com/education/what-is-ecommerce/ [Accessed 1 Apr. 2017].</w:t>
+        <w:t xml:space="preserve">Your Bibliography: Networksolutions.com. (2017). What is </w:t>
+      </w:r>
+      <w:proofErr w:type="gramStart"/>
+      <w:r>
+        <w:rPr>
+          <w:rFonts w:ascii="Times New Roman" w:hAnsi="Times New Roman" w:cs="Times New Roman"/>
+          <w:sz w:val="24"/>
+        </w:rPr>
+        <w:t>Ecommerce?.</w:t>
+      </w:r>
+      <w:proofErr w:type="gramEnd"/>
+      <w:r>
+        <w:rPr>
+          <w:rFonts w:ascii="Times New Roman" w:hAnsi="Times New Roman" w:cs="Times New Roman"/>
+          <w:sz w:val="24"/>
+        </w:rPr>
+        <w:t xml:space="preserve"> [online] Available at: http://www.networksolutions.com/education/what-is-ecommerce/ [Accessed 1 Apr. 2017].</w:t>
       </w:r>
     </w:p>
     <w:p>
@@ -10464,7 +11095,7 @@
       </w:r>
     </w:p>
     <w:sectPr>
-      <w:footerReference w:type="default" r:id="rId23"/>
+      <w:footerReference w:type="default" r:id="rId22"/>
       <w:pgSz w:w="11906" w:h="16838"/>
       <w:pgMar w:top="1440" w:right="1440" w:bottom="1440" w:left="1440" w:header="708" w:footer="708" w:gutter="0"/>
       <w:cols w:space="708"/>
@@ -10475,7 +11106,7 @@
 </file>
 
 <file path=word/endnotes.xml><?xml version="1.0" encoding="utf-8"?>
-<w:endnotes xmlns:wpc="http://schemas.microsoft.com/office/word/2010/wordprocessingCanvas" xmlns:mc="http://schemas.openxmlformats.org/markup-compatibility/2006" xmlns:o="urn:schemas-microsoft-com:office:office" xmlns:r="http://schemas.openxmlformats.org/officeDocument/2006/relationships" xmlns:m="http://schemas.openxmlformats.org/officeDocument/2006/math" xmlns:v="urn:schemas-microsoft-com:vml" xmlns:wp14="http://schemas.microsoft.com/office/word/2010/wordprocessingDrawing" xmlns:wp="http://schemas.openxmlformats.org/drawingml/2006/wordprocessingDrawing" xmlns:w10="urn:schemas-microsoft-com:office:word" xmlns:w="http://schemas.openxmlformats.org/wordprocessingml/2006/main" xmlns:w14="http://schemas.microsoft.com/office/word/2010/wordml" xmlns:wpg="http://schemas.microsoft.com/office/word/2010/wordprocessingGroup" xmlns:wpi="http://schemas.microsoft.com/office/word/2010/wordprocessingInk" xmlns:wne="http://schemas.microsoft.com/office/word/2006/wordml" xmlns:wps="http://schemas.microsoft.com/office/word/2010/wordprocessingShape" mc:Ignorable="w14 wp14">
+<w:endnotes xmlns:wpc="http://schemas.microsoft.com/office/word/2010/wordprocessingCanvas" xmlns:cx="http://schemas.microsoft.com/office/drawing/2014/chartex" xmlns:cx1="http://schemas.microsoft.com/office/drawing/2015/9/8/chartex" xmlns:cx2="http://schemas.microsoft.com/office/drawing/2015/10/21/chartex" xmlns:cx3="http://schemas.microsoft.com/office/drawing/2016/5/9/chartex" xmlns:cx4="http://schemas.microsoft.com/office/drawing/2016/5/10/chartex" xmlns:cx5="http://schemas.microsoft.com/office/drawing/2016/5/11/chartex" xmlns:cx6="http://schemas.microsoft.com/office/drawing/2016/5/12/chartex" xmlns:cx7="http://schemas.microsoft.com/office/drawing/2016/5/13/chartex" xmlns:cx8="http://schemas.microsoft.com/office/drawing/2016/5/14/chartex" xmlns:mc="http://schemas.openxmlformats.org/markup-compatibility/2006" xmlns:aink="http://schemas.microsoft.com/office/drawing/2016/ink" xmlns:am3d="http://schemas.microsoft.com/office/drawing/2017/model3d" xmlns:o="urn:schemas-microsoft-com:office:office" xmlns:r="http://schemas.openxmlformats.org/officeDocument/2006/relationships" xmlns:m="http://schemas.openxmlformats.org/officeDocument/2006/math" xmlns:v="urn:schemas-microsoft-com:vml" xmlns:wp14="http://schemas.microsoft.com/office/word/2010/wordprocessingDrawing" xmlns:wp="http://schemas.openxmlformats.org/drawingml/2006/wordprocessingDrawing" xmlns:w10="urn:schemas-microsoft-com:office:word" xmlns:w="http://schemas.openxmlformats.org/wordprocessingml/2006/main" xmlns:w14="http://schemas.microsoft.com/office/word/2010/wordml" xmlns:w15="http://schemas.microsoft.com/office/word/2012/wordml" xmlns:w16cid="http://schemas.microsoft.com/office/word/2016/wordml/cid" xmlns:w16se="http://schemas.microsoft.com/office/word/2015/wordml/symex" xmlns:wpg="http://schemas.microsoft.com/office/word/2010/wordprocessingGroup" xmlns:wpi="http://schemas.microsoft.com/office/word/2010/wordprocessingInk" xmlns:wne="http://schemas.microsoft.com/office/word/2006/wordml" xmlns:wps="http://schemas.microsoft.com/office/word/2010/wordprocessingShape" mc:Ignorable="w14 w15 w16se w16cid wp14">
   <w:endnote w:type="separator" w:id="-1">
     <w:p>
       <w:pPr>
@@ -10500,7 +11131,7 @@
 </file>
 
 <file path=word/footer1.xml><?xml version="1.0" encoding="utf-8"?>
-<w:ftr xmlns:wpc="http://schemas.microsoft.com/office/word/2010/wordprocessingCanvas" xmlns:mc="http://schemas.openxmlformats.org/markup-compatibility/2006" xmlns:o="urn:schemas-microsoft-com:office:office" xmlns:r="http://schemas.openxmlformats.org/officeDocument/2006/relationships" xmlns:m="http://schemas.openxmlformats.org/officeDocument/2006/math" xmlns:v="urn:schemas-microsoft-com:vml" xmlns:wp14="http://schemas.microsoft.com/office/word/2010/wordprocessingDrawing" xmlns:wp="http://schemas.openxmlformats.org/drawingml/2006/wordprocessingDrawing" xmlns:w10="urn:schemas-microsoft-com:office:word" xmlns:w="http://schemas.openxmlformats.org/wordprocessingml/2006/main" xmlns:w14="http://schemas.microsoft.com/office/word/2010/wordml" xmlns:wpg="http://schemas.microsoft.com/office/word/2010/wordprocessingGroup" xmlns:wpi="http://schemas.microsoft.com/office/word/2010/wordprocessingInk" xmlns:wne="http://schemas.microsoft.com/office/word/2006/wordml" xmlns:wps="http://schemas.microsoft.com/office/word/2010/wordprocessingShape" mc:Ignorable="w14 wp14">
+<w:ftr xmlns:wpc="http://schemas.microsoft.com/office/word/2010/wordprocessingCanvas" xmlns:cx="http://schemas.microsoft.com/office/drawing/2014/chartex" xmlns:cx1="http://schemas.microsoft.com/office/drawing/2015/9/8/chartex" xmlns:cx2="http://schemas.microsoft.com/office/drawing/2015/10/21/chartex" xmlns:cx3="http://schemas.microsoft.com/office/drawing/2016/5/9/chartex" xmlns:cx4="http://schemas.microsoft.com/office/drawing/2016/5/10/chartex" xmlns:cx5="http://schemas.microsoft.com/office/drawing/2016/5/11/chartex" xmlns:cx6="http://schemas.microsoft.com/office/drawing/2016/5/12/chartex" xmlns:cx7="http://schemas.microsoft.com/office/drawing/2016/5/13/chartex" xmlns:cx8="http://schemas.microsoft.com/office/drawing/2016/5/14/chartex" xmlns:mc="http://schemas.openxmlformats.org/markup-compatibility/2006" xmlns:aink="http://schemas.microsoft.com/office/drawing/2016/ink" xmlns:am3d="http://schemas.microsoft.com/office/drawing/2017/model3d" xmlns:o="urn:schemas-microsoft-com:office:office" xmlns:r="http://schemas.openxmlformats.org/officeDocument/2006/relationships" xmlns:m="http://schemas.openxmlformats.org/officeDocument/2006/math" xmlns:v="urn:schemas-microsoft-com:vml" xmlns:wp14="http://schemas.microsoft.com/office/word/2010/wordprocessingDrawing" xmlns:wp="http://schemas.openxmlformats.org/drawingml/2006/wordprocessingDrawing" xmlns:w10="urn:schemas-microsoft-com:office:word" xmlns:w="http://schemas.openxmlformats.org/wordprocessingml/2006/main" xmlns:w14="http://schemas.microsoft.com/office/word/2010/wordml" xmlns:w15="http://schemas.microsoft.com/office/word/2012/wordml" xmlns:w16cid="http://schemas.microsoft.com/office/word/2016/wordml/cid" xmlns:w16se="http://schemas.microsoft.com/office/word/2015/wordml/symex" xmlns:wpg="http://schemas.microsoft.com/office/word/2010/wordprocessingGroup" xmlns:wpi="http://schemas.microsoft.com/office/word/2010/wordprocessingInk" xmlns:wne="http://schemas.microsoft.com/office/word/2006/wordml" xmlns:wps="http://schemas.microsoft.com/office/word/2010/wordprocessingShape" mc:Ignorable="w14 w15 w16se w16cid wp14">
   <w:sdt>
     <w:sdtPr>
       <w:id w:val="-1787033083"/>
@@ -10533,7 +11164,7 @@
           <w:rPr>
             <w:noProof/>
           </w:rPr>
-          <w:t>1</w:t>
+          <w:t>4</w:t>
         </w:r>
         <w:r>
           <w:rPr>
@@ -10553,7 +11184,7 @@
 </file>
 
 <file path=word/footnotes.xml><?xml version="1.0" encoding="utf-8"?>
-<w:footnotes xmlns:wpc="http://schemas.microsoft.com/office/word/2010/wordprocessingCanvas" xmlns:mc="http://schemas.openxmlformats.org/markup-compatibility/2006" xmlns:o="urn:schemas-microsoft-com:office:office" xmlns:r="http://schemas.openxmlformats.org/officeDocument/2006/relationships" xmlns:m="http://schemas.openxmlformats.org/officeDocument/2006/math" xmlns:v="urn:schemas-microsoft-com:vml" xmlns:wp14="http://schemas.microsoft.com/office/word/2010/wordprocessingDrawing" xmlns:wp="http://schemas.openxmlformats.org/drawingml/2006/wordprocessingDrawing" xmlns:w10="urn:schemas-microsoft-com:office:word" xmlns:w="http://schemas.openxmlformats.org/wordprocessingml/2006/main" xmlns:w14="http://schemas.microsoft.com/office/word/2010/wordml" xmlns:wpg="http://schemas.microsoft.com/office/word/2010/wordprocessingGroup" xmlns:wpi="http://schemas.microsoft.com/office/word/2010/wordprocessingInk" xmlns:wne="http://schemas.microsoft.com/office/word/2006/wordml" xmlns:wps="http://schemas.microsoft.com/office/word/2010/wordprocessingShape" mc:Ignorable="w14 wp14">
+<w:footnotes xmlns:wpc="http://schemas.microsoft.com/office/word/2010/wordprocessingCanvas" xmlns:cx="http://schemas.microsoft.com/office/drawing/2014/chartex" xmlns:cx1="http://schemas.microsoft.com/office/drawing/2015/9/8/chartex" xmlns:cx2="http://schemas.microsoft.com/office/drawing/2015/10/21/chartex" xmlns:cx3="http://schemas.microsoft.com/office/drawing/2016/5/9/chartex" xmlns:cx4="http://schemas.microsoft.com/office/drawing/2016/5/10/chartex" xmlns:cx5="http://schemas.microsoft.com/office/drawing/2016/5/11/chartex" xmlns:cx6="http://schemas.microsoft.com/office/drawing/2016/5/12/chartex" xmlns:cx7="http://schemas.microsoft.com/office/drawing/2016/5/13/chartex" xmlns:cx8="http://schemas.microsoft.com/office/drawing/2016/5/14/chartex" xmlns:mc="http://schemas.openxmlformats.org/markup-compatibility/2006" xmlns:aink="http://schemas.microsoft.com/office/drawing/2016/ink" xmlns:am3d="http://schemas.microsoft.com/office/drawing/2017/model3d" xmlns:o="urn:schemas-microsoft-com:office:office" xmlns:r="http://schemas.openxmlformats.org/officeDocument/2006/relationships" xmlns:m="http://schemas.openxmlformats.org/officeDocument/2006/math" xmlns:v="urn:schemas-microsoft-com:vml" xmlns:wp14="http://schemas.microsoft.com/office/word/2010/wordprocessingDrawing" xmlns:wp="http://schemas.openxmlformats.org/drawingml/2006/wordprocessingDrawing" xmlns:w10="urn:schemas-microsoft-com:office:word" xmlns:w="http://schemas.openxmlformats.org/wordprocessingml/2006/main" xmlns:w14="http://schemas.microsoft.com/office/word/2010/wordml" xmlns:w15="http://schemas.microsoft.com/office/word/2012/wordml" xmlns:w16cid="http://schemas.microsoft.com/office/word/2016/wordml/cid" xmlns:w16se="http://schemas.microsoft.com/office/word/2015/wordml/symex" xmlns:wpg="http://schemas.microsoft.com/office/word/2010/wordprocessingGroup" xmlns:wpi="http://schemas.microsoft.com/office/word/2010/wordprocessingInk" xmlns:wne="http://schemas.microsoft.com/office/word/2006/wordml" xmlns:wps="http://schemas.microsoft.com/office/word/2010/wordprocessingShape" mc:Ignorable="w14 w15 w16se w16cid wp14">
   <w:footnote w:type="separator" w:id="-1">
     <w:p>
       <w:pPr>
@@ -10578,8 +11209,8 @@
 </file>
 
 <file path=word/numbering.xml><?xml version="1.0" encoding="utf-8"?>
-<w:numbering xmlns:wpc="http://schemas.microsoft.com/office/word/2010/wordprocessingCanvas" xmlns:mc="http://schemas.openxmlformats.org/markup-compatibility/2006" xmlns:o="urn:schemas-microsoft-com:office:office" xmlns:r="http://schemas.openxmlformats.org/officeDocument/2006/relationships" xmlns:m="http://schemas.openxmlformats.org/officeDocument/2006/math" xmlns:v="urn:schemas-microsoft-com:vml" xmlns:wp14="http://schemas.microsoft.com/office/word/2010/wordprocessingDrawing" xmlns:wp="http://schemas.openxmlformats.org/drawingml/2006/wordprocessingDrawing" xmlns:w10="urn:schemas-microsoft-com:office:word" xmlns:w="http://schemas.openxmlformats.org/wordprocessingml/2006/main" xmlns:w14="http://schemas.microsoft.com/office/word/2010/wordml" xmlns:wpg="http://schemas.microsoft.com/office/word/2010/wordprocessingGroup" xmlns:wpi="http://schemas.microsoft.com/office/word/2010/wordprocessingInk" xmlns:wne="http://schemas.microsoft.com/office/word/2006/wordml" xmlns:wps="http://schemas.microsoft.com/office/word/2010/wordprocessingShape" mc:Ignorable="w14 wp14">
-  <w:abstractNum w:abstractNumId="0">
+<w:numbering xmlns:wpc="http://schemas.microsoft.com/office/word/2010/wordprocessingCanvas" xmlns:cx="http://schemas.microsoft.com/office/drawing/2014/chartex" xmlns:cx1="http://schemas.microsoft.com/office/drawing/2015/9/8/chartex" xmlns:cx2="http://schemas.microsoft.com/office/drawing/2015/10/21/chartex" xmlns:cx3="http://schemas.microsoft.com/office/drawing/2016/5/9/chartex" xmlns:cx4="http://schemas.microsoft.com/office/drawing/2016/5/10/chartex" xmlns:cx5="http://schemas.microsoft.com/office/drawing/2016/5/11/chartex" xmlns:cx6="http://schemas.microsoft.com/office/drawing/2016/5/12/chartex" xmlns:cx7="http://schemas.microsoft.com/office/drawing/2016/5/13/chartex" xmlns:cx8="http://schemas.microsoft.com/office/drawing/2016/5/14/chartex" xmlns:mc="http://schemas.openxmlformats.org/markup-compatibility/2006" xmlns:aink="http://schemas.microsoft.com/office/drawing/2016/ink" xmlns:am3d="http://schemas.microsoft.com/office/drawing/2017/model3d" xmlns:o="urn:schemas-microsoft-com:office:office" xmlns:r="http://schemas.openxmlformats.org/officeDocument/2006/relationships" xmlns:m="http://schemas.openxmlformats.org/officeDocument/2006/math" xmlns:v="urn:schemas-microsoft-com:vml" xmlns:wp14="http://schemas.microsoft.com/office/word/2010/wordprocessingDrawing" xmlns:wp="http://schemas.openxmlformats.org/drawingml/2006/wordprocessingDrawing" xmlns:w10="urn:schemas-microsoft-com:office:word" xmlns:w="http://schemas.openxmlformats.org/wordprocessingml/2006/main" xmlns:w14="http://schemas.microsoft.com/office/word/2010/wordml" xmlns:w15="http://schemas.microsoft.com/office/word/2012/wordml" xmlns:w16cid="http://schemas.microsoft.com/office/word/2016/wordml/cid" xmlns:w16se="http://schemas.microsoft.com/office/word/2015/wordml/symex" xmlns:wpg="http://schemas.microsoft.com/office/word/2010/wordprocessingGroup" xmlns:wpi="http://schemas.microsoft.com/office/word/2010/wordprocessingInk" xmlns:wne="http://schemas.microsoft.com/office/word/2006/wordml" xmlns:wps="http://schemas.microsoft.com/office/word/2010/wordprocessingShape" mc:Ignorable="w14 w15 w16se w16cid wp14">
+  <w:abstractNum w:abstractNumId="0" w15:restartNumberingAfterBreak="0">
     <w:nsid w:val="186C2163"/>
     <w:multiLevelType w:val="hybridMultilevel"/>
     <w:tmpl w:val="F7DC5B1A"/>
@@ -10692,7 +11323,7 @@
       </w:rPr>
     </w:lvl>
   </w:abstractNum>
-  <w:abstractNum w:abstractNumId="1">
+  <w:abstractNum w:abstractNumId="1" w15:restartNumberingAfterBreak="0">
     <w:nsid w:val="1BA952B9"/>
     <w:multiLevelType w:val="hybridMultilevel"/>
     <w:tmpl w:val="0170A14E"/>
@@ -10804,7 +11435,7 @@
       </w:rPr>
     </w:lvl>
   </w:abstractNum>
-  <w:abstractNum w:abstractNumId="2">
+  <w:abstractNum w:abstractNumId="2" w15:restartNumberingAfterBreak="0">
     <w:nsid w:val="2BB20871"/>
     <w:multiLevelType w:val="hybridMultilevel"/>
     <w:tmpl w:val="04DCBF62"/>
@@ -10896,7 +11527,7 @@
       </w:pPr>
     </w:lvl>
   </w:abstractNum>
-  <w:abstractNum w:abstractNumId="3">
+  <w:abstractNum w:abstractNumId="3" w15:restartNumberingAfterBreak="0">
     <w:nsid w:val="4A8760D7"/>
     <w:multiLevelType w:val="hybridMultilevel"/>
     <w:tmpl w:val="FAEE121C"/>
@@ -11008,7 +11639,7 @@
       </w:rPr>
     </w:lvl>
   </w:abstractNum>
-  <w:abstractNum w:abstractNumId="4">
+  <w:abstractNum w:abstractNumId="4" w15:restartNumberingAfterBreak="0">
     <w:nsid w:val="5C52746A"/>
     <w:multiLevelType w:val="singleLevel"/>
     <w:tmpl w:val="B46E8CEC"/>
@@ -11023,7 +11654,7 @@
       </w:pPr>
     </w:lvl>
   </w:abstractNum>
-  <w:abstractNum w:abstractNumId="5">
+  <w:abstractNum w:abstractNumId="5" w15:restartNumberingAfterBreak="0">
     <w:nsid w:val="7A431F02"/>
     <w:multiLevelType w:val="hybridMultilevel"/>
     <w:tmpl w:val="7F7EA45E"/>
@@ -11131,7 +11762,7 @@
 </file>
 
 <file path=word/styles.xml><?xml version="1.0" encoding="utf-8"?>
-<w:styles xmlns:mc="http://schemas.openxmlformats.org/markup-compatibility/2006" xmlns:r="http://schemas.openxmlformats.org/officeDocument/2006/relationships" xmlns:w="http://schemas.openxmlformats.org/wordprocessingml/2006/main" xmlns:w14="http://schemas.microsoft.com/office/word/2010/wordml" mc:Ignorable="w14">
+<w:styles xmlns:mc="http://schemas.openxmlformats.org/markup-compatibility/2006" xmlns:r="http://schemas.openxmlformats.org/officeDocument/2006/relationships" xmlns:w="http://schemas.openxmlformats.org/wordprocessingml/2006/main" xmlns:w14="http://schemas.microsoft.com/office/word/2010/wordml" xmlns:w15="http://schemas.microsoft.com/office/word/2012/wordml" xmlns:w16cid="http://schemas.microsoft.com/office/word/2016/wordml/cid" xmlns:w16se="http://schemas.microsoft.com/office/word/2015/wordml/symex" mc:Ignorable="w14 w15 w16se w16cid">
   <w:docDefaults>
     <w:rPrDefault>
       <w:rPr>
@@ -11147,816 +11778,382 @@
       </w:pPr>
     </w:pPrDefault>
   </w:docDefaults>
-  <w:latentStyles w:defLockedState="0" w:defUIPriority="99" w:defSemiHidden="1" w:defUnhideWhenUsed="1" w:defQFormat="0" w:count="267">
-    <w:lsdException w:name="Normal" w:semiHidden="0" w:uiPriority="0" w:unhideWhenUsed="0" w:qFormat="1"/>
-    <w:lsdException w:name="heading 1" w:semiHidden="0" w:uiPriority="9" w:unhideWhenUsed="0" w:qFormat="1"/>
-    <w:lsdException w:name="heading 2" w:uiPriority="9" w:qFormat="1"/>
-    <w:lsdException w:name="heading 3" w:uiPriority="9" w:qFormat="1"/>
-    <w:lsdException w:name="heading 4" w:uiPriority="9" w:qFormat="1"/>
-    <w:lsdException w:name="heading 5" w:uiPriority="9" w:qFormat="1"/>
-    <w:lsdException w:name="heading 6" w:uiPriority="9" w:qFormat="1"/>
-    <w:lsdException w:name="heading 7" w:uiPriority="9" w:qFormat="1"/>
-    <w:lsdException w:name="heading 8" w:uiPriority="9" w:qFormat="1"/>
-    <w:lsdException w:name="heading 9" w:uiPriority="9" w:qFormat="1"/>
-    <w:lsdException w:name="toc 1" w:uiPriority="39"/>
-    <w:lsdException w:name="toc 2" w:uiPriority="39"/>
-    <w:lsdException w:name="toc 3" w:uiPriority="39"/>
-    <w:lsdException w:name="toc 4" w:uiPriority="39"/>
-    <w:lsdException w:name="toc 5" w:uiPriority="39"/>
-    <w:lsdException w:name="toc 6" w:uiPriority="39"/>
-    <w:lsdException w:name="toc 7" w:uiPriority="39"/>
-    <w:lsdException w:name="toc 8" w:uiPriority="39"/>
-    <w:lsdException w:name="toc 9" w:uiPriority="39"/>
-    <w:lsdException w:name="caption" w:uiPriority="35" w:qFormat="1"/>
-    <w:lsdException w:name="Title" w:semiHidden="0" w:uiPriority="0" w:unhideWhenUsed="0" w:qFormat="1"/>
-    <w:lsdException w:name="Default Paragraph Font" w:uiPriority="1"/>
-    <w:lsdException w:name="Subtitle" w:semiHidden="0" w:uiPriority="11" w:unhideWhenUsed="0" w:qFormat="1"/>
-    <w:lsdException w:name="Strong" w:semiHidden="0" w:uiPriority="22" w:unhideWhenUsed="0" w:qFormat="1"/>
-    <w:lsdException w:name="Emphasis" w:semiHidden="0" w:uiPriority="20" w:unhideWhenUsed="0" w:qFormat="1"/>
-    <w:lsdException w:name="Table Grid" w:semiHidden="0" w:uiPriority="39" w:unhideWhenUsed="0"/>
-    <w:lsdException w:name="Placeholder Text" w:unhideWhenUsed="0"/>
-    <w:lsdException w:name="No Spacing" w:semiHidden="0" w:uiPriority="1" w:unhideWhenUsed="0" w:qFormat="1"/>
-    <w:lsdException w:name="Light Shading" w:semiHidden="0" w:uiPriority="60" w:unhideWhenUsed="0"/>
-    <w:lsdException w:name="Light List" w:semiHidden="0" w:uiPriority="61" w:unhideWhenUsed="0"/>
-    <w:lsdException w:name="Light Grid" w:semiHidden="0" w:uiPriority="62" w:unhideWhenUsed="0"/>
-    <w:lsdException w:name="Medium Shading 1" w:semiHidden="0" w:uiPriority="63" w:unhideWhenUsed="0"/>
-    <w:lsdException w:name="Medium Shading 2" w:semiHidden="0" w:uiPriority="64" w:unhideWhenUsed="0"/>
-    <w:lsdException w:name="Medium List 1" w:semiHidden="0" w:uiPriority="65" w:unhideWhenUsed="0"/>
-    <w:lsdException w:name="Medium List 2" w:semiHidden="0" w:uiPriority="66" w:unhideWhenUsed="0"/>
-    <w:lsdException w:name="Medium Grid 1" w:semiHidden="0" w:uiPriority="67" w:unhideWhenUsed="0"/>
-    <w:lsdException w:name="Medium Grid 2" w:semiHidden="0" w:uiPriority="68" w:unhideWhenUsed="0"/>
-    <w:lsdException w:name="Medium Grid 3" w:semiHidden="0" w:uiPriority="69" w:unhideWhenUsed="0"/>
-    <w:lsdException w:name="Dark List" w:semiHidden="0" w:uiPriority="70" w:unhideWhenUsed="0"/>
-    <w:lsdException w:name="Colorful Shading" w:semiHidden="0" w:uiPriority="71" w:unhideWhenUsed="0"/>
-    <w:lsdException w:name="Colorful List" w:semiHidden="0" w:uiPriority="72" w:unhideWhenUsed="0"/>
-    <w:lsdException w:name="Colorful Grid" w:semiHidden="0" w:uiPriority="73" w:unhideWhenUsed="0"/>
-    <w:lsdException w:name="Light Shading Accent 1" w:semiHidden="0" w:uiPriority="60" w:unhideWhenUsed="0"/>
-    <w:lsdException w:name="Light List Accent 1" w:semiHidden="0" w:uiPriority="61" w:unhideWhenUsed="0"/>
-    <w:lsdException w:name="Light Grid Accent 1" w:semiHidden="0" w:uiPriority="62" w:unhideWhenUsed="0"/>
-    <w:lsdException w:name="Medium Shading 1 Accent 1" w:semiHidden="0" w:uiPriority="63" w:unhideWhenUsed="0"/>
-    <w:lsdException w:name="Medium Shading 2 Accent 1" w:semiHidden="0" w:uiPriority="64" w:unhideWhenUsed="0"/>
-    <w:lsdException w:name="Medium List 1 Accent 1" w:semiHidden="0" w:uiPriority="65" w:unhideWhenUsed="0"/>
-    <w:lsdException w:name="Revision" w:unhideWhenUsed="0"/>
-    <w:lsdException w:name="List Paragraph" w:semiHidden="0" w:uiPriority="34" w:unhideWhenUsed="0" w:qFormat="1"/>
-    <w:lsdException w:name="Quote" w:semiHidden="0" w:uiPriority="29" w:unhideWhenUsed="0" w:qFormat="1"/>
-    <w:lsdException w:name="Intense Quote" w:semiHidden="0" w:uiPriority="30" w:unhideWhenUsed="0" w:qFormat="1"/>
-    <w:lsdException w:name="Medium List 2 Accent 1" w:semiHidden="0" w:uiPriority="66" w:unhideWhenUsed="0"/>
-    <w:lsdException w:name="Medium Grid 1 Accent 1" w:semiHidden="0" w:uiPriority="67" w:unhideWhenUsed="0"/>
-    <w:lsdException w:name="Medium Grid 2 Accent 1" w:semiHidden="0" w:uiPriority="68" w:unhideWhenUsed="0"/>
-    <w:lsdException w:name="Medium Grid 3 Accent 1" w:semiHidden="0" w:uiPriority="69" w:unhideWhenUsed="0"/>
-    <w:lsdException w:name="Dark List Accent 1" w:semiHidden="0" w:uiPriority="70" w:unhideWhenUsed="0"/>
-    <w:lsdException w:name="Colorful Shading Accent 1" w:semiHidden="0" w:uiPriority="71" w:unhideWhenUsed="0"/>
-    <w:lsdException w:name="Colorful List Accent 1" w:semiHidden="0" w:uiPriority="72" w:unhideWhenUsed="0"/>
-    <w:lsdException w:name="Colorful Grid Accent 1" w:semiHidden="0" w:uiPriority="73" w:unhideWhenUsed="0"/>
-    <w:lsdException w:name="Light Shading Accent 2" w:semiHidden="0" w:uiPriority="60" w:unhideWhenUsed="0"/>
-    <w:lsdException w:name="Light List Accent 2" w:semiHidden="0" w:uiPriority="61" w:unhideWhenUsed="0"/>
-    <w:lsdException w:name="Light Grid Accent 2" w:semiHidden="0" w:uiPriority="62" w:unhideWhenUsed="0"/>
-    <w:lsdException w:name="Medium Shading 1 Accent 2" w:semiHidden="0" w:uiPriority="63" w:unhideWhenUsed="0"/>
-    <w:lsdException w:name="Medium Shading 2 Accent 2" w:semiHidden="0" w:uiPriority="64" w:unhideWhenUsed="0"/>
-    <w:lsdException w:name="Medium List 1 Accent 2" w:semiHidden="0" w:uiPriority="65" w:unhideWhenUsed="0"/>
-    <w:lsdException w:name="Medium List 2 Accent 2" w:semiHidden="0" w:uiPriority="66" w:unhideWhenUsed="0"/>
-    <w:lsdException w:name="Medium Grid 1 Accent 2" w:semiHidden="0" w:uiPriority="67" w:unhideWhenUsed="0"/>
-    <w:lsdException w:name="Medium Grid 2 Accent 2" w:semiHidden="0" w:uiPriority="68" w:unhideWhenUsed="0"/>
-    <w:lsdException w:name="Medium Grid 3 Accent 2" w:semiHidden="0" w:uiPriority="69" w:unhideWhenUsed="0"/>
-    <w:lsdException w:name="Dark List Accent 2" w:semiHidden="0" w:uiPriority="70" w:unhideWhenUsed="0"/>
-    <w:lsdException w:name="Colorful Shading Accent 2" w:semiHidden="0" w:uiPriority="71" w:unhideWhenUsed="0"/>
-    <w:lsdException w:name="Colorful List Accent 2" w:semiHidden="0" w:uiPriority="72" w:unhideWhenUsed="0"/>
-    <w:lsdException w:name="Colorful Grid Accent 2" w:semiHidden="0" w:uiPriority="73" w:unhideWhenUsed="0"/>
-    <w:lsdException w:name="Light Shading Accent 3" w:semiHidden="0" w:uiPriority="60" w:unhideWhenUsed="0"/>
-    <w:lsdException w:name="Light List Accent 3" w:semiHidden="0" w:uiPriority="61" w:unhideWhenUsed="0"/>
-    <w:lsdException w:name="Light Grid Accent 3" w:semiHidden="0" w:uiPriority="62" w:unhideWhenUsed="0"/>
-    <w:lsdException w:name="Medium Shading 1 Accent 3" w:semiHidden="0" w:uiPriority="63" w:unhideWhenUsed="0"/>
-    <w:lsdException w:name="Medium Shading 2 Accent 3" w:semiHidden="0" w:uiPriority="64" w:unhideWhenUsed="0"/>
-    <w:lsdException w:name="Medium List 1 Accent 3" w:semiHidden="0" w:uiPriority="65" w:unhideWhenUsed="0"/>
-    <w:lsdException w:name="Medium List 2 Accent 3" w:semiHidden="0" w:uiPriority="66" w:unhideWhenUsed="0"/>
-    <w:lsdException w:name="Medium Grid 1 Accent 3" w:semiHidden="0" w:uiPriority="67" w:unhideWhenUsed="0"/>
-    <w:lsdException w:name="Medium Grid 2 Accent 3" w:semiHidden="0" w:uiPriority="68" w:unhideWhenUsed="0"/>
-    <w:lsdException w:name="Medium Grid 3 Accent 3" w:semiHidden="0" w:uiPriority="69" w:unhideWhenUsed="0"/>
-    <w:lsdException w:name="Dark List Accent 3" w:semiHidden="0" w:uiPriority="70" w:unhideWhenUsed="0"/>
-    <w:lsdException w:name="Colorful Shading Accent 3" w:semiHidden="0" w:uiPriority="71" w:unhideWhenUsed="0"/>
-    <w:lsdException w:name="Colorful List Accent 3" w:semiHidden="0" w:uiPriority="72" w:unhideWhenUsed="0"/>
-    <w:lsdException w:name="Colorful Grid Accent 3" w:semiHidden="0" w:uiPriority="73" w:unhideWhenUsed="0"/>
-    <w:lsdException w:name="Light Shading Accent 4" w:semiHidden="0" w:uiPriority="60" w:unhideWhenUsed="0"/>
-    <w:lsdException w:name="Light List Accent 4" w:semiHidden="0" w:uiPriority="61" w:unhideWhenUsed="0"/>
-    <w:lsdException w:name="Light Grid Accent 4" w:semiHidden="0" w:uiPriority="62" w:unhideWhenUsed="0"/>
-    <w:lsdException w:name="Medium Shading 1 Accent 4" w:semiHidden="0" w:uiPriority="63" w:unhideWhenUsed="0"/>
-    <w:lsdException w:name="Medium Shading 2 Accent 4" w:semiHidden="0" w:uiPriority="64" w:unhideWhenUsed="0"/>
-    <w:lsdException w:name="Medium List 1 Accent 4" w:semiHidden="0" w:uiPriority="65" w:unhideWhenUsed="0"/>
-    <w:lsdException w:name="Medium List 2 Accent 4" w:semiHidden="0" w:uiPriority="66" w:unhideWhenUsed="0"/>
-    <w:lsdException w:name="Medium Grid 1 Accent 4" w:semiHidden="0" w:uiPriority="67" w:unhideWhenUsed="0"/>
-    <w:lsdException w:name="Medium Grid 2 Accent 4" w:semiHidden="0" w:uiPriority="68" w:unhideWhenUsed="0"/>
-    <w:lsdException w:name="Medium Grid 3 Accent 4" w:semiHidden="0" w:uiPriority="69" w:unhideWhenUsed="0"/>
-    <w:lsdException w:name="Dark List Accent 4" w:semiHidden="0" w:uiPriority="70" w:unhideWhenUsed="0"/>
-    <w:lsdException w:name="Colorful Shading Accent 4" w:semiHidden="0" w:uiPriority="71" w:unhideWhenUsed="0"/>
-    <w:lsdException w:name="Colorful List Accent 4" w:semiHidden="0" w:uiPriority="72" w:unhideWhenUsed="0"/>
-    <w:lsdException w:name="Colorful Grid Accent 4" w:semiHidden="0" w:uiPriority="73" w:unhideWhenUsed="0"/>
-    <w:lsdException w:name="Light Shading Accent 5" w:semiHidden="0" w:uiPriority="60" w:unhideWhenUsed="0"/>
-    <w:lsdException w:name="Light List Accent 5" w:semiHidden="0" w:uiPriority="61" w:unhideWhenUsed="0"/>
-    <w:lsdException w:name="Light Grid Accent 5" w:semiHidden="0" w:uiPriority="62" w:unhideWhenUsed="0"/>
-    <w:lsdException w:name="Medium Shading 1 Accent 5" w:semiHidden="0" w:uiPriority="63" w:unhideWhenUsed="0"/>
-    <w:lsdException w:name="Medium Shading 2 Accent 5" w:semiHidden="0" w:uiPriority="64" w:unhideWhenUsed="0"/>
-    <w:lsdException w:name="Medium List 1 Accent 5" w:semiHidden="0" w:uiPriority="65" w:unhideWhenUsed="0"/>
-    <w:lsdException w:name="Medium List 2 Accent 5" w:semiHidden="0" w:uiPriority="66" w:unhideWhenUsed="0"/>
-    <w:lsdException w:name="Medium Grid 1 Accent 5" w:semiHidden="0" w:uiPriority="67" w:unhideWhenUsed="0"/>
-    <w:lsdException w:name="Medium Grid 2 Accent 5" w:semiHidden="0" w:uiPriority="68" w:unhideWhenUsed="0"/>
-    <w:lsdException w:name="Medium Grid 3 Accent 5" w:semiHidden="0" w:uiPriority="69" w:unhideWhenUsed="0"/>
-    <w:lsdException w:name="Dark List Accent 5" w:semiHidden="0" w:uiPriority="70" w:unhideWhenUsed="0"/>
-    <w:lsdException w:name="Colorful Shading Accent 5" w:semiHidden="0" w:uiPriority="71" w:unhideWhenUsed="0"/>
-    <w:lsdException w:name="Colorful List Accent 5" w:semiHidden="0" w:uiPriority="72" w:unhideWhenUsed="0"/>
-    <w:lsdException w:name="Colorful Grid Accent 5" w:semiHidden="0" w:uiPriority="73" w:unhideWhenUsed="0"/>
-    <w:lsdException w:name="Light Shading Accent 6" w:semiHidden="0" w:uiPriority="60" w:unhideWhenUsed="0"/>
-    <w:lsdException w:name="Light List Accent 6" w:semiHidden="0" w:uiPriority="61" w:unhideWhenUsed="0"/>
-    <w:lsdException w:name="Light Grid Accent 6" w:semiHidden="0" w:uiPriority="62" w:unhideWhenUsed="0"/>
-    <w:lsdException w:name="Medium Shading 1 Accent 6" w:semiHidden="0" w:uiPriority="63" w:unhideWhenUsed="0"/>
-    <w:lsdException w:name="Medium Shading 2 Accent 6" w:semiHidden="0" w:uiPriority="64" w:unhideWhenUsed="0"/>
-    <w:lsdException w:name="Medium List 1 Accent 6" w:semiHidden="0" w:uiPriority="65" w:unhideWhenUsed="0"/>
-    <w:lsdException w:name="Medium List 2 Accent 6" w:semiHidden="0" w:uiPriority="66" w:unhideWhenUsed="0"/>
-    <w:lsdException w:name="Medium Grid 1 Accent 6" w:semiHidden="0" w:uiPriority="67" w:unhideWhenUsed="0"/>
-    <w:lsdException w:name="Medium Grid 2 Accent 6" w:semiHidden="0" w:uiPriority="68" w:unhideWhenUsed="0"/>
-    <w:lsdException w:name="Medium Grid 3 Accent 6" w:semiHidden="0" w:uiPriority="69" w:unhideWhenUsed="0"/>
-    <w:lsdException w:name="Dark List Accent 6" w:semiHidden="0" w:uiPriority="70" w:unhideWhenUsed="0"/>
-    <w:lsdException w:name="Colorful Shading Accent 6" w:semiHidden="0" w:uiPriority="71" w:unhideWhenUsed="0"/>
-    <w:lsdException w:name="Colorful List Accent 6" w:semiHidden="0" w:uiPriority="72" w:unhideWhenUsed="0"/>
-    <w:lsdException w:name="Colorful Grid Accent 6" w:semiHidden="0" w:uiPriority="73" w:unhideWhenUsed="0"/>
-    <w:lsdException w:name="Subtle Emphasis" w:semiHidden="0" w:uiPriority="19" w:unhideWhenUsed="0" w:qFormat="1"/>
-    <w:lsdException w:name="Intense Emphasis" w:semiHidden="0" w:uiPriority="21" w:unhideWhenUsed="0" w:qFormat="1"/>
-    <w:lsdException w:name="Subtle Reference" w:semiHidden="0" w:uiPriority="31" w:unhideWhenUsed="0" w:qFormat="1"/>
-    <w:lsdException w:name="Intense Reference" w:semiHidden="0" w:uiPriority="32" w:unhideWhenUsed="0" w:qFormat="1"/>
-    <w:lsdException w:name="Book Title" w:semiHidden="0" w:uiPriority="33" w:unhideWhenUsed="0" w:qFormat="1"/>
-    <w:lsdException w:name="Bibliography" w:uiPriority="37"/>
-    <w:lsdException w:name="TOC Heading" w:uiPriority="39" w:qFormat="1"/>
-  </w:latentStyles>
-  <w:style w:type="paragraph" w:default="1" w:styleId="Normal">
-    <w:name w:val="Normal"/>
-    <w:qFormat/>
-  </w:style>
-  <w:style w:type="paragraph" w:styleId="Heading1">
-    <w:name w:val="heading 1"/>
-    <w:basedOn w:val="Normal"/>
-    <w:next w:val="Normal"/>
-    <w:link w:val="Heading1Char"/>
-    <w:uiPriority w:val="9"/>
-    <w:qFormat/>
-    <w:rsid w:val="00D163B7"/>
-    <w:pPr>
-      <w:keepNext/>
-      <w:keepLines/>
-      <w:pageBreakBefore/>
-      <w:overflowPunct w:val="0"/>
-      <w:autoSpaceDE w:val="0"/>
-      <w:autoSpaceDN w:val="0"/>
-      <w:adjustRightInd w:val="0"/>
-      <w:spacing w:before="480" w:after="240" w:line="240" w:lineRule="auto"/>
-      <w:jc w:val="both"/>
-      <w:textAlignment w:val="baseline"/>
-      <w:outlineLvl w:val="0"/>
-    </w:pPr>
-    <w:rPr>
-      <w:rFonts w:ascii="Times New Roman" w:eastAsia="Times New Roman" w:hAnsi="Times New Roman" w:cs="Arial"/>
-      <w:b/>
-      <w:bCs/>
-      <w:kern w:val="32"/>
-      <w:sz w:val="32"/>
-      <w:szCs w:val="32"/>
-      <w:lang w:bidi="ar-SA"/>
-    </w:rPr>
-  </w:style>
-  <w:style w:type="paragraph" w:styleId="Heading2">
-    <w:name w:val="heading 2"/>
-    <w:basedOn w:val="Normal"/>
-    <w:next w:val="Normal"/>
-    <w:link w:val="Heading2Char"/>
-    <w:uiPriority w:val="9"/>
-    <w:unhideWhenUsed/>
-    <w:qFormat/>
-    <w:rsid w:val="000645DF"/>
-    <w:pPr>
-      <w:keepNext/>
-      <w:keepLines/>
-      <w:spacing w:before="200" w:after="0"/>
-      <w:outlineLvl w:val="1"/>
-    </w:pPr>
-    <w:rPr>
-      <w:rFonts w:asciiTheme="majorHAnsi" w:eastAsiaTheme="majorEastAsia" w:hAnsiTheme="majorHAnsi" w:cstheme="majorBidi"/>
-      <w:b/>
-      <w:bCs/>
-      <w:color w:val="5B9BD5" w:themeColor="accent1"/>
-      <w:sz w:val="26"/>
-      <w:szCs w:val="26"/>
-    </w:rPr>
-  </w:style>
-  <w:style w:type="paragraph" w:styleId="Heading3">
-    <w:name w:val="heading 3"/>
-    <w:basedOn w:val="Heading4"/>
-    <w:next w:val="Normal"/>
-    <w:link w:val="Heading3Char"/>
-    <w:uiPriority w:val="9"/>
-    <w:unhideWhenUsed/>
-    <w:qFormat/>
-    <w:rsid w:val="000645DF"/>
-    <w:pPr>
-      <w:keepNext w:val="0"/>
-      <w:keepLines w:val="0"/>
-      <w:pBdr>
-        <w:top w:val="dotted" w:sz="6" w:space="2" w:color="5B9BD5" w:themeColor="accent1"/>
-        <w:left w:val="dotted" w:sz="6" w:space="2" w:color="5B9BD5" w:themeColor="accent1"/>
-      </w:pBdr>
-      <w:spacing w:before="300" w:line="360" w:lineRule="auto"/>
-      <w:ind w:left="2160" w:hanging="720"/>
-      <w:jc w:val="both"/>
-      <w:outlineLvl w:val="2"/>
-    </w:pPr>
-    <w:rPr>
-      <w:rFonts w:asciiTheme="minorHAnsi" w:eastAsiaTheme="minorEastAsia" w:hAnsiTheme="minorHAnsi" w:cstheme="minorBidi"/>
-      <w:bCs w:val="0"/>
-      <w:i w:val="0"/>
-      <w:iCs w:val="0"/>
-      <w:caps/>
-      <w:color w:val="2E74B5" w:themeColor="accent1" w:themeShade="BF"/>
-      <w:spacing w:val="10"/>
-      <w:sz w:val="24"/>
-    </w:rPr>
-  </w:style>
-  <w:style w:type="paragraph" w:styleId="Heading4">
-    <w:name w:val="heading 4"/>
-    <w:basedOn w:val="Normal"/>
-    <w:next w:val="Normal"/>
-    <w:link w:val="Heading4Char"/>
-    <w:uiPriority w:val="9"/>
-    <w:semiHidden/>
-    <w:unhideWhenUsed/>
-    <w:qFormat/>
-    <w:rsid w:val="000645DF"/>
-    <w:pPr>
-      <w:keepNext/>
-      <w:keepLines/>
-      <w:spacing w:before="200" w:after="0"/>
-      <w:outlineLvl w:val="3"/>
-    </w:pPr>
-    <w:rPr>
-      <w:rFonts w:asciiTheme="majorHAnsi" w:eastAsiaTheme="majorEastAsia" w:hAnsiTheme="majorHAnsi" w:cstheme="majorBidi"/>
-      <w:b/>
-      <w:bCs/>
-      <w:i/>
-      <w:iCs/>
-      <w:color w:val="5B9BD5" w:themeColor="accent1"/>
-    </w:rPr>
-  </w:style>
-  <w:style w:type="character" w:default="1" w:styleId="DefaultParagraphFont">
-    <w:name w:val="Default Paragraph Font"/>
-    <w:uiPriority w:val="1"/>
-    <w:semiHidden/>
-    <w:unhideWhenUsed/>
-  </w:style>
-  <w:style w:type="table" w:default="1" w:styleId="TableNormal">
-    <w:name w:val="Normal Table"/>
-    <w:uiPriority w:val="99"/>
-    <w:semiHidden/>
-    <w:unhideWhenUsed/>
-    <w:tblPr>
-      <w:tblInd w:w="0" w:type="dxa"/>
-      <w:tblCellMar>
-        <w:top w:w="0" w:type="dxa"/>
-        <w:left w:w="108" w:type="dxa"/>
-        <w:bottom w:w="0" w:type="dxa"/>
-        <w:right w:w="108" w:type="dxa"/>
-      </w:tblCellMar>
-    </w:tblPr>
-  </w:style>
-  <w:style w:type="numbering" w:default="1" w:styleId="NoList">
-    <w:name w:val="No List"/>
-    <w:uiPriority w:val="99"/>
-    <w:semiHidden/>
-    <w:unhideWhenUsed/>
-  </w:style>
-  <w:style w:type="paragraph" w:customStyle="1" w:styleId="Default">
-    <w:name w:val="Default"/>
-    <w:rsid w:val="00E9575D"/>
-    <w:pPr>
-      <w:autoSpaceDE w:val="0"/>
-      <w:autoSpaceDN w:val="0"/>
-      <w:adjustRightInd w:val="0"/>
-      <w:spacing w:after="0" w:line="240" w:lineRule="auto"/>
-    </w:pPr>
-    <w:rPr>
-      <w:rFonts w:ascii="Times New Roman" w:hAnsi="Times New Roman" w:cs="Times New Roman"/>
-      <w:color w:val="000000"/>
-      <w:sz w:val="24"/>
-      <w:szCs w:val="24"/>
-      <w:lang w:bidi="ar-SA"/>
-    </w:rPr>
-  </w:style>
-  <w:style w:type="character" w:customStyle="1" w:styleId="Heading1Char">
-    <w:name w:val="Heading 1 Char"/>
-    <w:basedOn w:val="DefaultParagraphFont"/>
-    <w:link w:val="Heading1"/>
-    <w:rsid w:val="00D163B7"/>
-    <w:rPr>
-      <w:rFonts w:ascii="Times New Roman" w:eastAsia="Times New Roman" w:hAnsi="Times New Roman" w:cs="Arial"/>
-      <w:b/>
-      <w:bCs/>
-      <w:kern w:val="32"/>
-      <w:sz w:val="32"/>
-      <w:szCs w:val="32"/>
-      <w:lang w:bidi="ar-SA"/>
-    </w:rPr>
-  </w:style>
-  <w:style w:type="paragraph" w:styleId="BodyText2">
-    <w:name w:val="Body Text 2"/>
-    <w:basedOn w:val="Normal"/>
-    <w:link w:val="BodyText2Char"/>
-    <w:uiPriority w:val="99"/>
-    <w:semiHidden/>
-    <w:unhideWhenUsed/>
-    <w:rsid w:val="00D163B7"/>
-    <w:pPr>
-      <w:overflowPunct w:val="0"/>
-      <w:autoSpaceDE w:val="0"/>
-      <w:autoSpaceDN w:val="0"/>
-      <w:adjustRightInd w:val="0"/>
-      <w:spacing w:after="120" w:line="480" w:lineRule="auto"/>
-      <w:ind w:firstLine="720"/>
-      <w:jc w:val="both"/>
-      <w:textAlignment w:val="baseline"/>
-    </w:pPr>
-    <w:rPr>
-      <w:rFonts w:ascii="Times New Roman" w:eastAsia="Times New Roman" w:hAnsi="Times New Roman" w:cs="Times New Roman"/>
-      <w:sz w:val="24"/>
-      <w:szCs w:val="20"/>
-      <w:lang w:bidi="ar-SA"/>
-    </w:rPr>
-  </w:style>
-  <w:style w:type="character" w:customStyle="1" w:styleId="BodyText2Char">
-    <w:name w:val="Body Text 2 Char"/>
-    <w:basedOn w:val="DefaultParagraphFont"/>
-    <w:link w:val="BodyText2"/>
-    <w:uiPriority w:val="99"/>
-    <w:semiHidden/>
-    <w:rsid w:val="00D163B7"/>
-    <w:rPr>
-      <w:rFonts w:ascii="Times New Roman" w:eastAsia="Times New Roman" w:hAnsi="Times New Roman" w:cs="Times New Roman"/>
-      <w:sz w:val="24"/>
-      <w:szCs w:val="20"/>
-      <w:lang w:bidi="ar-SA"/>
-    </w:rPr>
-  </w:style>
-  <w:style w:type="paragraph" w:styleId="BodyTextIndent2">
-    <w:name w:val="Body Text Indent 2"/>
-    <w:basedOn w:val="Normal"/>
-    <w:link w:val="BodyTextIndent2Char"/>
-    <w:uiPriority w:val="99"/>
-    <w:semiHidden/>
-    <w:unhideWhenUsed/>
-    <w:rsid w:val="00D163B7"/>
-    <w:pPr>
-      <w:overflowPunct w:val="0"/>
-      <w:autoSpaceDE w:val="0"/>
-      <w:autoSpaceDN w:val="0"/>
-      <w:adjustRightInd w:val="0"/>
-      <w:spacing w:after="120" w:line="480" w:lineRule="auto"/>
-      <w:ind w:left="283" w:firstLine="720"/>
-      <w:jc w:val="both"/>
-      <w:textAlignment w:val="baseline"/>
-    </w:pPr>
-    <w:rPr>
-      <w:rFonts w:ascii="Times New Roman" w:eastAsia="Times New Roman" w:hAnsi="Times New Roman" w:cs="Times New Roman"/>
-      <w:sz w:val="24"/>
-      <w:szCs w:val="20"/>
-      <w:lang w:bidi="ar-SA"/>
-    </w:rPr>
-  </w:style>
-  <w:style w:type="character" w:customStyle="1" w:styleId="BodyTextIndent2Char">
-    <w:name w:val="Body Text Indent 2 Char"/>
-    <w:basedOn w:val="DefaultParagraphFont"/>
-    <w:link w:val="BodyTextIndent2"/>
-    <w:uiPriority w:val="99"/>
-    <w:semiHidden/>
-    <w:rsid w:val="00D163B7"/>
-    <w:rPr>
-      <w:rFonts w:ascii="Times New Roman" w:eastAsia="Times New Roman" w:hAnsi="Times New Roman" w:cs="Times New Roman"/>
-      <w:sz w:val="24"/>
-      <w:szCs w:val="20"/>
-      <w:lang w:bidi="ar-SA"/>
-    </w:rPr>
-  </w:style>
-  <w:style w:type="paragraph" w:styleId="BalloonText">
-    <w:name w:val="Balloon Text"/>
-    <w:basedOn w:val="Normal"/>
-    <w:link w:val="BalloonTextChar"/>
-    <w:uiPriority w:val="99"/>
-    <w:semiHidden/>
-    <w:unhideWhenUsed/>
-    <w:rsid w:val="00D163B7"/>
-    <w:pPr>
-      <w:spacing w:after="0" w:line="240" w:lineRule="auto"/>
-    </w:pPr>
-    <w:rPr>
-      <w:rFonts w:ascii="Tahoma" w:hAnsi="Tahoma" w:cs="Tahoma"/>
-      <w:sz w:val="16"/>
-      <w:szCs w:val="16"/>
-    </w:rPr>
-  </w:style>
-  <w:style w:type="character" w:customStyle="1" w:styleId="BalloonTextChar">
-    <w:name w:val="Balloon Text Char"/>
-    <w:basedOn w:val="DefaultParagraphFont"/>
-    <w:link w:val="BalloonText"/>
-    <w:uiPriority w:val="99"/>
-    <w:semiHidden/>
-    <w:rsid w:val="00D163B7"/>
-    <w:rPr>
-      <w:rFonts w:ascii="Tahoma" w:hAnsi="Tahoma" w:cs="Tahoma"/>
-      <w:sz w:val="16"/>
-      <w:szCs w:val="16"/>
-    </w:rPr>
-  </w:style>
-  <w:style w:type="character" w:customStyle="1" w:styleId="Heading2Char">
-    <w:name w:val="Heading 2 Char"/>
-    <w:basedOn w:val="DefaultParagraphFont"/>
-    <w:link w:val="Heading2"/>
-    <w:uiPriority w:val="9"/>
-    <w:rsid w:val="000645DF"/>
-    <w:rPr>
-      <w:rFonts w:asciiTheme="majorHAnsi" w:eastAsiaTheme="majorEastAsia" w:hAnsiTheme="majorHAnsi" w:cstheme="majorBidi"/>
-      <w:b/>
-      <w:bCs/>
-      <w:color w:val="5B9BD5" w:themeColor="accent1"/>
-      <w:sz w:val="26"/>
-      <w:szCs w:val="26"/>
-    </w:rPr>
-  </w:style>
-  <w:style w:type="character" w:customStyle="1" w:styleId="Heading3Char">
-    <w:name w:val="Heading 3 Char"/>
-    <w:basedOn w:val="DefaultParagraphFont"/>
-    <w:link w:val="Heading3"/>
-    <w:uiPriority w:val="9"/>
-    <w:rsid w:val="000645DF"/>
-    <w:rPr>
-      <w:rFonts w:eastAsiaTheme="minorEastAsia"/>
-      <w:b/>
-      <w:caps/>
-      <w:color w:val="2E74B5" w:themeColor="accent1" w:themeShade="BF"/>
-      <w:spacing w:val="10"/>
-      <w:sz w:val="24"/>
-    </w:rPr>
-  </w:style>
-  <w:style w:type="character" w:customStyle="1" w:styleId="Heading4Char">
-    <w:name w:val="Heading 4 Char"/>
-    <w:basedOn w:val="DefaultParagraphFont"/>
-    <w:link w:val="Heading4"/>
-    <w:uiPriority w:val="9"/>
-    <w:semiHidden/>
-    <w:rsid w:val="000645DF"/>
-    <w:rPr>
-      <w:rFonts w:asciiTheme="majorHAnsi" w:eastAsiaTheme="majorEastAsia" w:hAnsiTheme="majorHAnsi" w:cstheme="majorBidi"/>
-      <w:b/>
-      <w:bCs/>
-      <w:i/>
-      <w:iCs/>
-      <w:color w:val="5B9BD5" w:themeColor="accent1"/>
-    </w:rPr>
-  </w:style>
-  <w:style w:type="paragraph" w:styleId="ListParagraph">
-    <w:name w:val="List Paragraph"/>
-    <w:basedOn w:val="Normal"/>
-    <w:uiPriority w:val="34"/>
-    <w:qFormat/>
-    <w:rsid w:val="00324793"/>
-    <w:pPr>
-      <w:spacing w:before="200" w:after="200" w:line="360" w:lineRule="auto"/>
-      <w:jc w:val="both"/>
-    </w:pPr>
-    <w:rPr>
-      <w:rFonts w:eastAsiaTheme="minorEastAsia"/>
-      <w:sz w:val="24"/>
-      <w:szCs w:val="20"/>
-    </w:rPr>
-  </w:style>
-  <w:style w:type="paragraph" w:styleId="TOCHeading">
-    <w:name w:val="TOC Heading"/>
-    <w:basedOn w:val="Heading1"/>
-    <w:next w:val="Normal"/>
-    <w:uiPriority w:val="39"/>
-    <w:semiHidden/>
-    <w:unhideWhenUsed/>
-    <w:qFormat/>
-    <w:rsid w:val="00C46941"/>
-    <w:pPr>
-      <w:pageBreakBefore w:val="0"/>
-      <w:overflowPunct/>
-      <w:autoSpaceDE/>
-      <w:autoSpaceDN/>
-      <w:adjustRightInd/>
-      <w:spacing w:after="0" w:line="276" w:lineRule="auto"/>
-      <w:jc w:val="left"/>
-      <w:textAlignment w:val="auto"/>
-      <w:outlineLvl w:val="9"/>
-    </w:pPr>
-    <w:rPr>
-      <w:rFonts w:asciiTheme="majorHAnsi" w:eastAsiaTheme="majorEastAsia" w:hAnsiTheme="majorHAnsi" w:cstheme="majorBidi"/>
-      <w:color w:val="2E74B5" w:themeColor="accent1" w:themeShade="BF"/>
-      <w:kern w:val="0"/>
-      <w:sz w:val="28"/>
-      <w:szCs w:val="28"/>
-      <w:lang w:val="en-US" w:eastAsia="ja-JP"/>
-    </w:rPr>
-  </w:style>
-  <w:style w:type="paragraph" w:styleId="TOC1">
-    <w:name w:val="toc 1"/>
-    <w:basedOn w:val="Normal"/>
-    <w:next w:val="Normal"/>
-    <w:autoRedefine/>
-    <w:uiPriority w:val="39"/>
-    <w:unhideWhenUsed/>
-    <w:rsid w:val="00C46941"/>
-    <w:pPr>
-      <w:spacing w:after="100"/>
-    </w:pPr>
-  </w:style>
-  <w:style w:type="character" w:styleId="Hyperlink">
-    <w:name w:val="Hyperlink"/>
-    <w:basedOn w:val="DefaultParagraphFont"/>
-    <w:uiPriority w:val="99"/>
-    <w:unhideWhenUsed/>
-    <w:rsid w:val="00C46941"/>
-    <w:rPr>
-      <w:color w:val="0563C1" w:themeColor="hyperlink"/>
-      <w:u w:val="single"/>
-    </w:rPr>
-  </w:style>
-  <w:style w:type="paragraph" w:styleId="Caption">
-    <w:name w:val="caption"/>
-    <w:basedOn w:val="Normal"/>
-    <w:next w:val="Normal"/>
-    <w:uiPriority w:val="35"/>
-    <w:unhideWhenUsed/>
-    <w:qFormat/>
-    <w:rsid w:val="00934928"/>
-    <w:pPr>
-      <w:spacing w:after="200" w:line="240" w:lineRule="auto"/>
-    </w:pPr>
-    <w:rPr>
-      <w:b/>
-      <w:bCs/>
-      <w:color w:val="5B9BD5" w:themeColor="accent1"/>
-      <w:sz w:val="18"/>
-      <w:szCs w:val="18"/>
-    </w:rPr>
-  </w:style>
-  <w:style w:type="paragraph" w:styleId="Header">
-    <w:name w:val="header"/>
-    <w:basedOn w:val="Normal"/>
-    <w:link w:val="HeaderChar"/>
-    <w:uiPriority w:val="99"/>
-    <w:unhideWhenUsed/>
-    <w:rsid w:val="00481142"/>
-    <w:pPr>
-      <w:tabs>
-        <w:tab w:val="center" w:pos="4513"/>
-        <w:tab w:val="right" w:pos="9026"/>
-      </w:tabs>
-      <w:spacing w:after="0" w:line="240" w:lineRule="auto"/>
-    </w:pPr>
-  </w:style>
-  <w:style w:type="character" w:customStyle="1" w:styleId="HeaderChar">
-    <w:name w:val="Header Char"/>
-    <w:basedOn w:val="DefaultParagraphFont"/>
-    <w:link w:val="Header"/>
-    <w:uiPriority w:val="99"/>
-    <w:rsid w:val="00481142"/>
-  </w:style>
-  <w:style w:type="paragraph" w:styleId="Footer">
-    <w:name w:val="footer"/>
-    <w:basedOn w:val="Normal"/>
-    <w:link w:val="FooterChar"/>
-    <w:uiPriority w:val="99"/>
-    <w:unhideWhenUsed/>
-    <w:rsid w:val="00481142"/>
-    <w:pPr>
-      <w:tabs>
-        <w:tab w:val="center" w:pos="4513"/>
-        <w:tab w:val="right" w:pos="9026"/>
-      </w:tabs>
-      <w:spacing w:after="0" w:line="240" w:lineRule="auto"/>
-    </w:pPr>
-  </w:style>
-  <w:style w:type="character" w:customStyle="1" w:styleId="FooterChar">
-    <w:name w:val="Footer Char"/>
-    <w:basedOn w:val="DefaultParagraphFont"/>
-    <w:link w:val="Footer"/>
-    <w:uiPriority w:val="99"/>
-    <w:rsid w:val="00481142"/>
-  </w:style>
-  <w:style w:type="paragraph" w:styleId="TOC2">
-    <w:name w:val="toc 2"/>
-    <w:basedOn w:val="Normal"/>
-    <w:next w:val="Normal"/>
-    <w:autoRedefine/>
-    <w:uiPriority w:val="39"/>
-    <w:unhideWhenUsed/>
-    <w:rsid w:val="00C072B6"/>
-    <w:pPr>
-      <w:spacing w:after="100"/>
-      <w:ind w:left="220"/>
-    </w:pPr>
-  </w:style>
-  <w:style w:type="paragraph" w:styleId="Title">
-    <w:name w:val="Title"/>
-    <w:basedOn w:val="Normal"/>
-    <w:link w:val="TitleChar"/>
-    <w:qFormat/>
-    <w:rsid w:val="00A1699F"/>
-    <w:pPr>
-      <w:overflowPunct w:val="0"/>
-      <w:autoSpaceDE w:val="0"/>
-      <w:autoSpaceDN w:val="0"/>
-      <w:adjustRightInd w:val="0"/>
-      <w:spacing w:before="240" w:after="60" w:line="240" w:lineRule="auto"/>
-      <w:jc w:val="center"/>
-      <w:textAlignment w:val="baseline"/>
-    </w:pPr>
-    <w:rPr>
-      <w:rFonts w:ascii="Arial" w:eastAsia="Times New Roman" w:hAnsi="Arial" w:cs="Arial"/>
-      <w:b/>
-      <w:bCs/>
-      <w:kern w:val="28"/>
-      <w:sz w:val="32"/>
-      <w:szCs w:val="32"/>
-      <w:lang w:bidi="ar-SA"/>
-    </w:rPr>
-  </w:style>
-  <w:style w:type="character" w:customStyle="1" w:styleId="TitleChar">
-    <w:name w:val="Title Char"/>
-    <w:basedOn w:val="DefaultParagraphFont"/>
-    <w:link w:val="Title"/>
-    <w:rsid w:val="00A1699F"/>
-    <w:rPr>
-      <w:rFonts w:ascii="Arial" w:eastAsia="Times New Roman" w:hAnsi="Arial" w:cs="Arial"/>
-      <w:b/>
-      <w:bCs/>
-      <w:kern w:val="28"/>
-      <w:sz w:val="32"/>
-      <w:szCs w:val="32"/>
-      <w:lang w:bidi="ar-SA"/>
-    </w:rPr>
-  </w:style>
-</w:styles>
-</file>
-
-<file path=word/stylesWithEffects.xml><?xml version="1.0" encoding="utf-8"?>
-<w:styles xmlns:wpc="http://schemas.microsoft.com/office/word/2010/wordprocessingCanvas" xmlns:mc="http://schemas.openxmlformats.org/markup-compatibility/2006" xmlns:o="urn:schemas-microsoft-com:office:office" xmlns:r="http://schemas.openxmlformats.org/officeDocument/2006/relationships" xmlns:m="http://schemas.openxmlformats.org/officeDocument/2006/math" xmlns:v="urn:schemas-microsoft-com:vml" xmlns:wp14="http://schemas.microsoft.com/office/word/2010/wordprocessingDrawing" xmlns:wp="http://schemas.openxmlformats.org/drawingml/2006/wordprocessingDrawing" xmlns:w10="urn:schemas-microsoft-com:office:word" xmlns:w="http://schemas.openxmlformats.org/wordprocessingml/2006/main" xmlns:w14="http://schemas.microsoft.com/office/word/2010/wordml" xmlns:wpg="http://schemas.microsoft.com/office/word/2010/wordprocessingGroup" xmlns:wpi="http://schemas.microsoft.com/office/word/2010/wordprocessingInk" xmlns:wne="http://schemas.microsoft.com/office/word/2006/wordml" xmlns:wps="http://schemas.microsoft.com/office/word/2010/wordprocessingShape" mc:Ignorable="w14 wp14">
-  <w:docDefaults>
-    <w:rPrDefault>
-      <w:rPr>
-        <w:rFonts w:asciiTheme="minorHAnsi" w:eastAsiaTheme="minorHAnsi" w:hAnsiTheme="minorHAnsi" w:cstheme="minorBidi"/>
-        <w:sz w:val="22"/>
-        <w:szCs w:val="22"/>
-        <w:lang w:val="en-GB" w:eastAsia="en-US" w:bidi="si-LK"/>
-      </w:rPr>
-    </w:rPrDefault>
-    <w:pPrDefault>
-      <w:pPr>
-        <w:spacing w:after="160" w:line="259" w:lineRule="auto"/>
-      </w:pPr>
-    </w:pPrDefault>
-  </w:docDefaults>
-  <w:latentStyles w:defLockedState="0" w:defUIPriority="99" w:defSemiHidden="1" w:defUnhideWhenUsed="1" w:defQFormat="0" w:count="267">
-    <w:lsdException w:name="Normal" w:semiHidden="0" w:uiPriority="0" w:unhideWhenUsed="0" w:qFormat="1"/>
-    <w:lsdException w:name="heading 1" w:semiHidden="0" w:uiPriority="9" w:unhideWhenUsed="0" w:qFormat="1"/>
-    <w:lsdException w:name="heading 2" w:uiPriority="9" w:qFormat="1"/>
-    <w:lsdException w:name="heading 3" w:uiPriority="9" w:qFormat="1"/>
-    <w:lsdException w:name="heading 4" w:uiPriority="9" w:qFormat="1"/>
-    <w:lsdException w:name="heading 5" w:uiPriority="9" w:qFormat="1"/>
-    <w:lsdException w:name="heading 6" w:uiPriority="9" w:qFormat="1"/>
-    <w:lsdException w:name="heading 7" w:uiPriority="9" w:qFormat="1"/>
-    <w:lsdException w:name="heading 8" w:uiPriority="9" w:qFormat="1"/>
-    <w:lsdException w:name="heading 9" w:uiPriority="9" w:qFormat="1"/>
-    <w:lsdException w:name="toc 1" w:uiPriority="39"/>
-    <w:lsdException w:name="toc 2" w:uiPriority="39"/>
-    <w:lsdException w:name="toc 3" w:uiPriority="39"/>
-    <w:lsdException w:name="toc 4" w:uiPriority="39"/>
-    <w:lsdException w:name="toc 5" w:uiPriority="39"/>
-    <w:lsdException w:name="toc 6" w:uiPriority="39"/>
-    <w:lsdException w:name="toc 7" w:uiPriority="39"/>
-    <w:lsdException w:name="toc 8" w:uiPriority="39"/>
-    <w:lsdException w:name="toc 9" w:uiPriority="39"/>
-    <w:lsdException w:name="caption" w:uiPriority="35" w:qFormat="1"/>
-    <w:lsdException w:name="Title" w:semiHidden="0" w:uiPriority="0" w:unhideWhenUsed="0" w:qFormat="1"/>
-    <w:lsdException w:name="Default Paragraph Font" w:uiPriority="1"/>
-    <w:lsdException w:name="Subtitle" w:semiHidden="0" w:uiPriority="11" w:unhideWhenUsed="0" w:qFormat="1"/>
-    <w:lsdException w:name="Strong" w:semiHidden="0" w:uiPriority="22" w:unhideWhenUsed="0" w:qFormat="1"/>
-    <w:lsdException w:name="Emphasis" w:semiHidden="0" w:uiPriority="20" w:unhideWhenUsed="0" w:qFormat="1"/>
-    <w:lsdException w:name="Table Grid" w:semiHidden="0" w:uiPriority="39" w:unhideWhenUsed="0"/>
-    <w:lsdException w:name="Placeholder Text" w:unhideWhenUsed="0"/>
-    <w:lsdException w:name="No Spacing" w:semiHidden="0" w:uiPriority="1" w:unhideWhenUsed="0" w:qFormat="1"/>
-    <w:lsdException w:name="Light Shading" w:semiHidden="0" w:uiPriority="60" w:unhideWhenUsed="0"/>
-    <w:lsdException w:name="Light List" w:semiHidden="0" w:uiPriority="61" w:unhideWhenUsed="0"/>
-    <w:lsdException w:name="Light Grid" w:semiHidden="0" w:uiPriority="62" w:unhideWhenUsed="0"/>
-    <w:lsdException w:name="Medium Shading 1" w:semiHidden="0" w:uiPriority="63" w:unhideWhenUsed="0"/>
-    <w:lsdException w:name="Medium Shading 2" w:semiHidden="0" w:uiPriority="64" w:unhideWhenUsed="0"/>
-    <w:lsdException w:name="Medium List 1" w:semiHidden="0" w:uiPriority="65" w:unhideWhenUsed="0"/>
-    <w:lsdException w:name="Medium List 2" w:semiHidden="0" w:uiPriority="66" w:unhideWhenUsed="0"/>
-    <w:lsdException w:name="Medium Grid 1" w:semiHidden="0" w:uiPriority="67" w:unhideWhenUsed="0"/>
-    <w:lsdException w:name="Medium Grid 2" w:semiHidden="0" w:uiPriority="68" w:unhideWhenUsed="0"/>
-    <w:lsdException w:name="Medium Grid 3" w:semiHidden="0" w:uiPriority="69" w:unhideWhenUsed="0"/>
-    <w:lsdException w:name="Dark List" w:semiHidden="0" w:uiPriority="70" w:unhideWhenUsed="0"/>
-    <w:lsdException w:name="Colorful Shading" w:semiHidden="0" w:uiPriority="71" w:unhideWhenUsed="0"/>
-    <w:lsdException w:name="Colorful List" w:semiHidden="0" w:uiPriority="72" w:unhideWhenUsed="0"/>
-    <w:lsdException w:name="Colorful Grid" w:semiHidden="0" w:uiPriority="73" w:unhideWhenUsed="0"/>
-    <w:lsdException w:name="Light Shading Accent 1" w:semiHidden="0" w:uiPriority="60" w:unhideWhenUsed="0"/>
-    <w:lsdException w:name="Light List Accent 1" w:semiHidden="0" w:uiPriority="61" w:unhideWhenUsed="0"/>
-    <w:lsdException w:name="Light Grid Accent 1" w:semiHidden="0" w:uiPriority="62" w:unhideWhenUsed="0"/>
-    <w:lsdException w:name="Medium Shading 1 Accent 1" w:semiHidden="0" w:uiPriority="63" w:unhideWhenUsed="0"/>
-    <w:lsdException w:name="Medium Shading 2 Accent 1" w:semiHidden="0" w:uiPriority="64" w:unhideWhenUsed="0"/>
-    <w:lsdException w:name="Medium List 1 Accent 1" w:semiHidden="0" w:uiPriority="65" w:unhideWhenUsed="0"/>
-    <w:lsdException w:name="Revision" w:unhideWhenUsed="0"/>
-    <w:lsdException w:name="List Paragraph" w:semiHidden="0" w:uiPriority="34" w:unhideWhenUsed="0" w:qFormat="1"/>
-    <w:lsdException w:name="Quote" w:semiHidden="0" w:uiPriority="29" w:unhideWhenUsed="0" w:qFormat="1"/>
-    <w:lsdException w:name="Intense Quote" w:semiHidden="0" w:uiPriority="30" w:unhideWhenUsed="0" w:qFormat="1"/>
-    <w:lsdException w:name="Medium List 2 Accent 1" w:semiHidden="0" w:uiPriority="66" w:unhideWhenUsed="0"/>
-    <w:lsdException w:name="Medium Grid 1 Accent 1" w:semiHidden="0" w:uiPriority="67" w:unhideWhenUsed="0"/>
-    <w:lsdException w:name="Medium Grid 2 Accent 1" w:semiHidden="0" w:uiPriority="68" w:unhideWhenUsed="0"/>
-    <w:lsdException w:name="Medium Grid 3 Accent 1" w:semiHidden="0" w:uiPriority="69" w:unhideWhenUsed="0"/>
-    <w:lsdException w:name="Dark List Accent 1" w:semiHidden="0" w:uiPriority="70" w:unhideWhenUsed="0"/>
-    <w:lsdException w:name="Colorful Shading Accent 1" w:semiHidden="0" w:uiPriority="71" w:unhideWhenUsed="0"/>
-    <w:lsdException w:name="Colorful List Accent 1" w:semiHidden="0" w:uiPriority="72" w:unhideWhenUsed="0"/>
-    <w:lsdException w:name="Colorful Grid Accent 1" w:semiHidden="0" w:uiPriority="73" w:unhideWhenUsed="0"/>
-    <w:lsdException w:name="Light Shading Accent 2" w:semiHidden="0" w:uiPriority="60" w:unhideWhenUsed="0"/>
-    <w:lsdException w:name="Light List Accent 2" w:semiHidden="0" w:uiPriority="61" w:unhideWhenUsed="0"/>
-    <w:lsdException w:name="Light Grid Accent 2" w:semiHidden="0" w:uiPriority="62" w:unhideWhenUsed="0"/>
-    <w:lsdException w:name="Medium Shading 1 Accent 2" w:semiHidden="0" w:uiPriority="63" w:unhideWhenUsed="0"/>
-    <w:lsdException w:name="Medium Shading 2 Accent 2" w:semiHidden="0" w:uiPriority="64" w:unhideWhenUsed="0"/>
-    <w:lsdException w:name="Medium List 1 Accent 2" w:semiHidden="0" w:uiPriority="65" w:unhideWhenUsed="0"/>
-    <w:lsdException w:name="Medium List 2 Accent 2" w:semiHidden="0" w:uiPriority="66" w:unhideWhenUsed="0"/>
-    <w:lsdException w:name="Medium Grid 1 Accent 2" w:semiHidden="0" w:uiPriority="67" w:unhideWhenUsed="0"/>
-    <w:lsdException w:name="Medium Grid 2 Accent 2" w:semiHidden="0" w:uiPriority="68" w:unhideWhenUsed="0"/>
-    <w:lsdException w:name="Medium Grid 3 Accent 2" w:semiHidden="0" w:uiPriority="69" w:unhideWhenUsed="0"/>
-    <w:lsdException w:name="Dark List Accent 2" w:semiHidden="0" w:uiPriority="70" w:unhideWhenUsed="0"/>
-    <w:lsdException w:name="Colorful Shading Accent 2" w:semiHidden="0" w:uiPriority="71" w:unhideWhenUsed="0"/>
-    <w:lsdException w:name="Colorful List Accent 2" w:semiHidden="0" w:uiPriority="72" w:unhideWhenUsed="0"/>
-    <w:lsdException w:name="Colorful Grid Accent 2" w:semiHidden="0" w:uiPriority="73" w:unhideWhenUsed="0"/>
-    <w:lsdException w:name="Light Shading Accent 3" w:semiHidden="0" w:uiPriority="60" w:unhideWhenUsed="0"/>
-    <w:lsdException w:name="Light List Accent 3" w:semiHidden="0" w:uiPriority="61" w:unhideWhenUsed="0"/>
-    <w:lsdException w:name="Light Grid Accent 3" w:semiHidden="0" w:uiPriority="62" w:unhideWhenUsed="0"/>
-    <w:lsdException w:name="Medium Shading 1 Accent 3" w:semiHidden="0" w:uiPriority="63" w:unhideWhenUsed="0"/>
-    <w:lsdException w:name="Medium Shading 2 Accent 3" w:semiHidden="0" w:uiPriority="64" w:unhideWhenUsed="0"/>
-    <w:lsdException w:name="Medium List 1 Accent 3" w:semiHidden="0" w:uiPriority="65" w:unhideWhenUsed="0"/>
-    <w:lsdException w:name="Medium List 2 Accent 3" w:semiHidden="0" w:uiPriority="66" w:unhideWhenUsed="0"/>
-    <w:lsdException w:name="Medium Grid 1 Accent 3" w:semiHidden="0" w:uiPriority="67" w:unhideWhenUsed="0"/>
-    <w:lsdException w:name="Medium Grid 2 Accent 3" w:semiHidden="0" w:uiPriority="68" w:unhideWhenUsed="0"/>
-    <w:lsdException w:name="Medium Grid 3 Accent 3" w:semiHidden="0" w:uiPriority="69" w:unhideWhenUsed="0"/>
-    <w:lsdException w:name="Dark List Accent 3" w:semiHidden="0" w:uiPriority="70" w:unhideWhenUsed="0"/>
-    <w:lsdException w:name="Colorful Shading Accent 3" w:semiHidden="0" w:uiPriority="71" w:unhideWhenUsed="0"/>
-    <w:lsdException w:name="Colorful List Accent 3" w:semiHidden="0" w:uiPriority="72" w:unhideWhenUsed="0"/>
-    <w:lsdException w:name="Colorful Grid Accent 3" w:semiHidden="0" w:uiPriority="73" w:unhideWhenUsed="0"/>
-    <w:lsdException w:name="Light Shading Accent 4" w:semiHidden="0" w:uiPriority="60" w:unhideWhenUsed="0"/>
-    <w:lsdException w:name="Light List Accent 4" w:semiHidden="0" w:uiPriority="61" w:unhideWhenUsed="0"/>
-    <w:lsdException w:name="Light Grid Accent 4" w:semiHidden="0" w:uiPriority="62" w:unhideWhenUsed="0"/>
-    <w:lsdException w:name="Medium Shading 1 Accent 4" w:semiHidden="0" w:uiPriority="63" w:unhideWhenUsed="0"/>
-    <w:lsdException w:name="Medium Shading 2 Accent 4" w:semiHidden="0" w:uiPriority="64" w:unhideWhenUsed="0"/>
-    <w:lsdException w:name="Medium List 1 Accent 4" w:semiHidden="0" w:uiPriority="65" w:unhideWhenUsed="0"/>
-    <w:lsdException w:name="Medium List 2 Accent 4" w:semiHidden="0" w:uiPriority="66" w:unhideWhenUsed="0"/>
-    <w:lsdException w:name="Medium Grid 1 Accent 4" w:semiHidden="0" w:uiPriority="67" w:unhideWhenUsed="0"/>
-    <w:lsdException w:name="Medium Grid 2 Accent 4" w:semiHidden="0" w:uiPriority="68" w:unhideWhenUsed="0"/>
-    <w:lsdException w:name="Medium Grid 3 Accent 4" w:semiHidden="0" w:uiPriority="69" w:unhideWhenUsed="0"/>
-    <w:lsdException w:name="Dark List Accent 4" w:semiHidden="0" w:uiPriority="70" w:unhideWhenUsed="0"/>
-    <w:lsdException w:name="Colorful Shading Accent 4" w:semiHidden="0" w:uiPriority="71" w:unhideWhenUsed="0"/>
-    <w:lsdException w:name="Colorful List Accent 4" w:semiHidden="0" w:uiPriority="72" w:unhideWhenUsed="0"/>
-    <w:lsdException w:name="Colorful Grid Accent 4" w:semiHidden="0" w:uiPriority="73" w:unhideWhenUsed="0"/>
-    <w:lsdException w:name="Light Shading Accent 5" w:semiHidden="0" w:uiPriority="60" w:unhideWhenUsed="0"/>
-    <w:lsdException w:name="Light List Accent 5" w:semiHidden="0" w:uiPriority="61" w:unhideWhenUsed="0"/>
-    <w:lsdException w:name="Light Grid Accent 5" w:semiHidden="0" w:uiPriority="62" w:unhideWhenUsed="0"/>
-    <w:lsdException w:name="Medium Shading 1 Accent 5" w:semiHidden="0" w:uiPriority="63" w:unhideWhenUsed="0"/>
-    <w:lsdException w:name="Medium Shading 2 Accent 5" w:semiHidden="0" w:uiPriority="64" w:unhideWhenUsed="0"/>
-    <w:lsdException w:name="Medium List 1 Accent 5" w:semiHidden="0" w:uiPriority="65" w:unhideWhenUsed="0"/>
-    <w:lsdException w:name="Medium List 2 Accent 5" w:semiHidden="0" w:uiPriority="66" w:unhideWhenUsed="0"/>
-    <w:lsdException w:name="Medium Grid 1 Accent 5" w:semiHidden="0" w:uiPriority="67" w:unhideWhenUsed="0"/>
-    <w:lsdException w:name="Medium Grid 2 Accent 5" w:semiHidden="0" w:uiPriority="68" w:unhideWhenUsed="0"/>
-    <w:lsdException w:name="Medium Grid 3 Accent 5" w:semiHidden="0" w:uiPriority="69" w:unhideWhenUsed="0"/>
-    <w:lsdException w:name="Dark List Accent 5" w:semiHidden="0" w:uiPriority="70" w:unhideWhenUsed="0"/>
-    <w:lsdException w:name="Colorful Shading Accent 5" w:semiHidden="0" w:uiPriority="71" w:unhideWhenUsed="0"/>
-    <w:lsdException w:name="Colorful List Accent 5" w:semiHidden="0" w:uiPriority="72" w:unhideWhenUsed="0"/>
-    <w:lsdException w:name="Colorful Grid Accent 5" w:semiHidden="0" w:uiPriority="73" w:unhideWhenUsed="0"/>
-    <w:lsdException w:name="Light Shading Accent 6" w:semiHidden="0" w:uiPriority="60" w:unhideWhenUsed="0"/>
-    <w:lsdException w:name="Light List Accent 6" w:semiHidden="0" w:uiPriority="61" w:unhideWhenUsed="0"/>
-    <w:lsdException w:name="Light Grid Accent 6" w:semiHidden="0" w:uiPriority="62" w:unhideWhenUsed="0"/>
-    <w:lsdException w:name="Medium Shading 1 Accent 6" w:semiHidden="0" w:uiPriority="63" w:unhideWhenUsed="0"/>
-    <w:lsdException w:name="Medium Shading 2 Accent 6" w:semiHidden="0" w:uiPriority="64" w:unhideWhenUsed="0"/>
-    <w:lsdException w:name="Medium List 1 Accent 6" w:semiHidden="0" w:uiPriority="65" w:unhideWhenUsed="0"/>
-    <w:lsdException w:name="Medium List 2 Accent 6" w:semiHidden="0" w:uiPriority="66" w:unhideWhenUsed="0"/>
-    <w:lsdException w:name="Medium Grid 1 Accent 6" w:semiHidden="0" w:uiPriority="67" w:unhideWhenUsed="0"/>
-    <w:lsdException w:name="Medium Grid 2 Accent 6" w:semiHidden="0" w:uiPriority="68" w:unhideWhenUsed="0"/>
-    <w:lsdException w:name="Medium Grid 3 Accent 6" w:semiHidden="0" w:uiPriority="69" w:unhideWhenUsed="0"/>
-    <w:lsdException w:name="Dark List Accent 6" w:semiHidden="0" w:uiPriority="70" w:unhideWhenUsed="0"/>
-    <w:lsdException w:name="Colorful Shading Accent 6" w:semiHidden="0" w:uiPriority="71" w:unhideWhenUsed="0"/>
-    <w:lsdException w:name="Colorful List Accent 6" w:semiHidden="0" w:uiPriority="72" w:unhideWhenUsed="0"/>
-    <w:lsdException w:name="Colorful Grid Accent 6" w:semiHidden="0" w:uiPriority="73" w:unhideWhenUsed="0"/>
-    <w:lsdException w:name="Subtle Emphasis" w:semiHidden="0" w:uiPriority="19" w:unhideWhenUsed="0" w:qFormat="1"/>
-    <w:lsdException w:name="Intense Emphasis" w:semiHidden="0" w:uiPriority="21" w:unhideWhenUsed="0" w:qFormat="1"/>
-    <w:lsdException w:name="Subtle Reference" w:semiHidden="0" w:uiPriority="31" w:unhideWhenUsed="0" w:qFormat="1"/>
-    <w:lsdException w:name="Intense Reference" w:semiHidden="0" w:uiPriority="32" w:unhideWhenUsed="0" w:qFormat="1"/>
-    <w:lsdException w:name="Book Title" w:semiHidden="0" w:uiPriority="33" w:unhideWhenUsed="0" w:qFormat="1"/>
-    <w:lsdException w:name="Bibliography" w:uiPriority="37"/>
-    <w:lsdException w:name="TOC Heading" w:uiPriority="39" w:qFormat="1"/>
+  <w:latentStyles w:defLockedState="0" w:defUIPriority="99" w:defSemiHidden="0" w:defUnhideWhenUsed="0" w:defQFormat="0" w:count="375">
+    <w:lsdException w:name="Normal" w:uiPriority="0" w:qFormat="1"/>
+    <w:lsdException w:name="heading 1" w:uiPriority="9" w:qFormat="1"/>
+    <w:lsdException w:name="heading 2" w:semiHidden="1" w:uiPriority="9" w:unhideWhenUsed="1" w:qFormat="1"/>
+    <w:lsdException w:name="heading 3" w:semiHidden="1" w:uiPriority="9" w:unhideWhenUsed="1" w:qFormat="1"/>
+    <w:lsdException w:name="heading 4" w:semiHidden="1" w:uiPriority="9" w:unhideWhenUsed="1" w:qFormat="1"/>
+    <w:lsdException w:name="heading 5" w:semiHidden="1" w:uiPriority="9" w:unhideWhenUsed="1" w:qFormat="1"/>
+    <w:lsdException w:name="heading 6" w:semiHidden="1" w:uiPriority="9" w:unhideWhenUsed="1" w:qFormat="1"/>
+    <w:lsdException w:name="heading 7" w:semiHidden="1" w:uiPriority="9" w:unhideWhenUsed="1" w:qFormat="1"/>
+    <w:lsdException w:name="heading 8" w:semiHidden="1" w:uiPriority="9" w:unhideWhenUsed="1" w:qFormat="1"/>
+    <w:lsdException w:name="heading 9" w:semiHidden="1" w:uiPriority="9" w:unhideWhenUsed="1" w:qFormat="1"/>
+    <w:lsdException w:name="index 1" w:semiHidden="1" w:unhideWhenUsed="1"/>
+    <w:lsdException w:name="index 2" w:semiHidden="1" w:unhideWhenUsed="1"/>
+    <w:lsdException w:name="index 3" w:semiHidden="1" w:unhideWhenUsed="1"/>
+    <w:lsdException w:name="index 4" w:semiHidden="1" w:unhideWhenUsed="1"/>
+    <w:lsdException w:name="index 5" w:semiHidden="1" w:unhideWhenUsed="1"/>
+    <w:lsdException w:name="index 6" w:semiHidden="1" w:unhideWhenUsed="1"/>
+    <w:lsdException w:name="index 7" w:semiHidden="1" w:unhideWhenUsed="1"/>
+    <w:lsdException w:name="index 8" w:semiHidden="1" w:unhideWhenUsed="1"/>
+    <w:lsdException w:name="index 9" w:semiHidden="1" w:unhideWhenUsed="1"/>
+    <w:lsdException w:name="toc 1" w:semiHidden="1" w:uiPriority="39" w:unhideWhenUsed="1"/>
+    <w:lsdException w:name="toc 2" w:semiHidden="1" w:uiPriority="39" w:unhideWhenUsed="1"/>
+    <w:lsdException w:name="toc 3" w:semiHidden="1" w:uiPriority="39" w:unhideWhenUsed="1"/>
+    <w:lsdException w:name="toc 4" w:semiHidden="1" w:uiPriority="39" w:unhideWhenUsed="1"/>
+    <w:lsdException w:name="toc 5" w:semiHidden="1" w:uiPriority="39" w:unhideWhenUsed="1"/>
+    <w:lsdException w:name="toc 6" w:semiHidden="1" w:uiPriority="39" w:unhideWhenUsed="1"/>
+    <w:lsdException w:name="toc 7" w:semiHidden="1" w:uiPriority="39" w:unhideWhenUsed="1"/>
+    <w:lsdException w:name="toc 8" w:semiHidden="1" w:uiPriority="39" w:unhideWhenUsed="1"/>
+    <w:lsdException w:name="toc 9" w:semiHidden="1" w:uiPriority="39" w:unhideWhenUsed="1"/>
+    <w:lsdException w:name="Normal Indent" w:semiHidden="1" w:unhideWhenUsed="1"/>
+    <w:lsdException w:name="footnote text" w:semiHidden="1" w:unhideWhenUsed="1"/>
+    <w:lsdException w:name="annotation text" w:semiHidden="1" w:unhideWhenUsed="1"/>
+    <w:lsdException w:name="header" w:semiHidden="1" w:unhideWhenUsed="1"/>
+    <w:lsdException w:name="footer" w:semiHidden="1" w:unhideWhenUsed="1"/>
+    <w:lsdException w:name="index heading" w:semiHidden="1" w:unhideWhenUsed="1"/>
+    <w:lsdException w:name="caption" w:semiHidden="1" w:uiPriority="35" w:unhideWhenUsed="1" w:qFormat="1"/>
+    <w:lsdException w:name="table of figures" w:semiHidden="1" w:unhideWhenUsed="1"/>
+    <w:lsdException w:name="envelope address" w:semiHidden="1" w:unhideWhenUsed="1"/>
+    <w:lsdException w:name="envelope return" w:semiHidden="1" w:unhideWhenUsed="1"/>
+    <w:lsdException w:name="footnote reference" w:semiHidden="1" w:unhideWhenUsed="1"/>
+    <w:lsdException w:name="annotation reference" w:semiHidden="1" w:unhideWhenUsed="1"/>
+    <w:lsdException w:name="line number" w:semiHidden="1" w:unhideWhenUsed="1"/>
+    <w:lsdException w:name="page number" w:semiHidden="1" w:unhideWhenUsed="1"/>
+    <w:lsdException w:name="endnote reference" w:semiHidden="1" w:unhideWhenUsed="1"/>
+    <w:lsdException w:name="endnote text" w:semiHidden="1" w:unhideWhenUsed="1"/>
+    <w:lsdException w:name="table of authorities" w:semiHidden="1" w:unhideWhenUsed="1"/>
+    <w:lsdException w:name="macro" w:semiHidden="1" w:unhideWhenUsed="1"/>
+    <w:lsdException w:name="toa heading" w:semiHidden="1" w:unhideWhenUsed="1"/>
+    <w:lsdException w:name="List" w:semiHidden="1" w:unhideWhenUsed="1"/>
+    <w:lsdException w:name="List Bullet" w:semiHidden="1" w:unhideWhenUsed="1"/>
+    <w:lsdException w:name="List Number" w:semiHidden="1" w:unhideWhenUsed="1"/>
+    <w:lsdException w:name="List 2" w:semiHidden="1" w:unhideWhenUsed="1"/>
+    <w:lsdException w:name="List 3" w:semiHidden="1" w:unhideWhenUsed="1"/>
+    <w:lsdException w:name="List 4" w:semiHidden="1" w:unhideWhenUsed="1"/>
+    <w:lsdException w:name="List 5" w:semiHidden="1" w:unhideWhenUsed="1"/>
+    <w:lsdException w:name="List Bullet 2" w:semiHidden="1" w:unhideWhenUsed="1"/>
+    <w:lsdException w:name="List Bullet 3" w:semiHidden="1" w:unhideWhenUsed="1"/>
+    <w:lsdException w:name="List Bullet 4" w:semiHidden="1" w:unhideWhenUsed="1"/>
+    <w:lsdException w:name="List Bullet 5" w:semiHidden="1" w:unhideWhenUsed="1"/>
+    <w:lsdException w:name="List Number 2" w:semiHidden="1" w:unhideWhenUsed="1"/>
+    <w:lsdException w:name="List Number 3" w:semiHidden="1" w:unhideWhenUsed="1"/>
+    <w:lsdException w:name="List Number 4" w:semiHidden="1" w:unhideWhenUsed="1"/>
+    <w:lsdException w:name="List Number 5" w:semiHidden="1" w:unhideWhenUsed="1"/>
+    <w:lsdException w:name="Title" w:uiPriority="0" w:qFormat="1"/>
+    <w:lsdException w:name="Closing" w:semiHidden="1" w:unhideWhenUsed="1"/>
+    <w:lsdException w:name="Signature" w:semiHidden="1" w:unhideWhenUsed="1"/>
+    <w:lsdException w:name="Default Paragraph Font" w:semiHidden="1" w:uiPriority="1" w:unhideWhenUsed="1"/>
+    <w:lsdException w:name="Body Text" w:semiHidden="1" w:unhideWhenUsed="1"/>
+    <w:lsdException w:name="Body Text Indent" w:semiHidden="1" w:unhideWhenUsed="1"/>
+    <w:lsdException w:name="List Continue" w:semiHidden="1" w:unhideWhenUsed="1"/>
+    <w:lsdException w:name="List Continue 2" w:semiHidden="1" w:unhideWhenUsed="1"/>
+    <w:lsdException w:name="List Continue 3" w:semiHidden="1" w:unhideWhenUsed="1"/>
+    <w:lsdException w:name="List Continue 4" w:semiHidden="1" w:unhideWhenUsed="1"/>
+    <w:lsdException w:name="List Continue 5" w:semiHidden="1" w:unhideWhenUsed="1"/>
+    <w:lsdException w:name="Message Header" w:semiHidden="1" w:unhideWhenUsed="1"/>
+    <w:lsdException w:name="Subtitle" w:uiPriority="11" w:qFormat="1"/>
+    <w:lsdException w:name="Salutation" w:semiHidden="1" w:unhideWhenUsed="1"/>
+    <w:lsdException w:name="Date" w:semiHidden="1" w:unhideWhenUsed="1"/>
+    <w:lsdException w:name="Body Text First Indent" w:semiHidden="1" w:unhideWhenUsed="1"/>
+    <w:lsdException w:name="Body Text First Indent 2" w:semiHidden="1" w:unhideWhenUsed="1"/>
+    <w:lsdException w:name="Note Heading" w:semiHidden="1" w:unhideWhenUsed="1"/>
+    <w:lsdException w:name="Body Text 2" w:semiHidden="1" w:unhideWhenUsed="1"/>
+    <w:lsdException w:name="Body Text 3" w:semiHidden="1" w:unhideWhenUsed="1"/>
+    <w:lsdException w:name="Body Text Indent 2" w:semiHidden="1" w:unhideWhenUsed="1"/>
+    <w:lsdException w:name="Body Text Indent 3" w:semiHidden="1" w:unhideWhenUsed="1"/>
+    <w:lsdException w:name="Block Text" w:semiHidden="1" w:unhideWhenUsed="1"/>
+    <w:lsdException w:name="Hyperlink" w:semiHidden="1" w:unhideWhenUsed="1"/>
+    <w:lsdException w:name="FollowedHyperlink" w:semiHidden="1" w:unhideWhenUsed="1"/>
+    <w:lsdException w:name="Strong" w:uiPriority="22" w:qFormat="1"/>
+    <w:lsdException w:name="Emphasis" w:uiPriority="20" w:qFormat="1"/>
+    <w:lsdException w:name="Document Map" w:semiHidden="1" w:unhideWhenUsed="1"/>
+    <w:lsdException w:name="Plain Text" w:semiHidden="1" w:unhideWhenUsed="1"/>
+    <w:lsdException w:name="E-mail Signature" w:semiHidden="1" w:unhideWhenUsed="1"/>
+    <w:lsdException w:name="HTML Top of Form" w:semiHidden="1" w:unhideWhenUsed="1"/>
+    <w:lsdException w:name="HTML Bottom of Form" w:semiHidden="1" w:unhideWhenUsed="1"/>
+    <w:lsdException w:name="Normal (Web)" w:semiHidden="1" w:unhideWhenUsed="1"/>
+    <w:lsdException w:name="HTML Acronym" w:semiHidden="1" w:unhideWhenUsed="1"/>
+    <w:lsdException w:name="HTML Address" w:semiHidden="1" w:unhideWhenUsed="1"/>
+    <w:lsdException w:name="HTML Cite" w:semiHidden="1" w:unhideWhenUsed="1"/>
+    <w:lsdException w:name="HTML Code" w:semiHidden="1" w:unhideWhenUsed="1"/>
+    <w:lsdException w:name="HTML Definition" w:semiHidden="1" w:unhideWhenUsed="1"/>
+    <w:lsdException w:name="HTML Keyboard" w:semiHidden="1" w:unhideWhenUsed="1"/>
+    <w:lsdException w:name="HTML Preformatted" w:semiHidden="1" w:unhideWhenUsed="1"/>
+    <w:lsdException w:name="HTML Sample" w:semiHidden="1" w:unhideWhenUsed="1"/>
+    <w:lsdException w:name="HTML Typewriter" w:semiHidden="1" w:unhideWhenUsed="1"/>
+    <w:lsdException w:name="HTML Variable" w:semiHidden="1" w:unhideWhenUsed="1"/>
+    <w:lsdException w:name="Normal Table" w:semiHidden="1" w:unhideWhenUsed="1"/>
+    <w:lsdException w:name="annotation subject" w:semiHidden="1" w:unhideWhenUsed="1"/>
+    <w:lsdException w:name="No List" w:semiHidden="1" w:unhideWhenUsed="1"/>
+    <w:lsdException w:name="Outline List 1" w:semiHidden="1" w:unhideWhenUsed="1"/>
+    <w:lsdException w:name="Outline List 2" w:semiHidden="1" w:unhideWhenUsed="1"/>
+    <w:lsdException w:name="Outline List 3" w:semiHidden="1" w:unhideWhenUsed="1"/>
+    <w:lsdException w:name="Table Simple 1" w:semiHidden="1" w:unhideWhenUsed="1"/>
+    <w:lsdException w:name="Table Simple 2" w:semiHidden="1" w:unhideWhenUsed="1"/>
+    <w:lsdException w:name="Table Simple 3" w:semiHidden="1" w:unhideWhenUsed="1"/>
+    <w:lsdException w:name="Table Classic 1" w:semiHidden="1" w:unhideWhenUsed="1"/>
+    <w:lsdException w:name="Table Classic 2" w:semiHidden="1" w:unhideWhenUsed="1"/>
+    <w:lsdException w:name="Table Classic 3" w:semiHidden="1" w:unhideWhenUsed="1"/>
+    <w:lsdException w:name="Table Classic 4" w:semiHidden="1" w:unhideWhenUsed="1"/>
+    <w:lsdException w:name="Table Colorful 1" w:semiHidden="1" w:unhideWhenUsed="1"/>
+    <w:lsdException w:name="Table Colorful 2" w:semiHidden="1" w:unhideWhenUsed="1"/>
+    <w:lsdException w:name="Table Colorful 3" w:semiHidden="1" w:unhideWhenUsed="1"/>
+    <w:lsdException w:name="Table Columns 1" w:semiHidden="1" w:unhideWhenUsed="1"/>
+    <w:lsdException w:name="Table Columns 2" w:semiHidden="1" w:unhideWhenUsed="1"/>
+    <w:lsdException w:name="Table Columns 3" w:semiHidden="1" w:unhideWhenUsed="1"/>
+    <w:lsdException w:name="Table Columns 4" w:semiHidden="1" w:unhideWhenUsed="1"/>
+    <w:lsdException w:name="Table Columns 5" w:semiHidden="1" w:unhideWhenUsed="1"/>
+    <w:lsdException w:name="Table Grid 1" w:semiHidden="1" w:unhideWhenUsed="1"/>
+    <w:lsdException w:name="Table Grid 2" w:semiHidden="1" w:unhideWhenUsed="1"/>
+    <w:lsdException w:name="Table Grid 3" w:semiHidden="1" w:unhideWhenUsed="1"/>
+    <w:lsdException w:name="Table Grid 4" w:semiHidden="1" w:unhideWhenUsed="1"/>
+    <w:lsdException w:name="Table Grid 5" w:semiHidden="1" w:unhideWhenUsed="1"/>
+    <w:lsdException w:name="Table Grid 6" w:semiHidden="1" w:unhideWhenUsed="1"/>
+    <w:lsdException w:name="Table Grid 7" w:semiHidden="1" w:unhideWhenUsed="1"/>
+    <w:lsdException w:name="Table Grid 8" w:semiHidden="1" w:unhideWhenUsed="1"/>
+    <w:lsdException w:name="Table List 1" w:semiHidden="1" w:unhideWhenUsed="1"/>
+    <w:lsdException w:name="Table List 2" w:semiHidden="1" w:unhideWhenUsed="1"/>
+    <w:lsdException w:name="Table List 3" w:semiHidden="1" w:unhideWhenUsed="1"/>
+    <w:lsdException w:name="Table List 4" w:semiHidden="1" w:unhideWhenUsed="1"/>
+    <w:lsdException w:name="Table List 5" w:semiHidden="1" w:unhideWhenUsed="1"/>
+    <w:lsdException w:name="Table List 6" w:semiHidden="1" w:unhideWhenUsed="1"/>
+    <w:lsdException w:name="Table List 7" w:semiHidden="1" w:unhideWhenUsed="1"/>
+    <w:lsdException w:name="Table List 8" w:semiHidden="1" w:unhideWhenUsed="1"/>
+    <w:lsdException w:name="Table 3D effects 1" w:semiHidden="1" w:unhideWhenUsed="1"/>
+    <w:lsdException w:name="Table 3D effects 2" w:semiHidden="1" w:unhideWhenUsed="1"/>
+    <w:lsdException w:name="Table 3D effects 3" w:semiHidden="1" w:unhideWhenUsed="1"/>
+    <w:lsdException w:name="Table Contemporary" w:semiHidden="1" w:unhideWhenUsed="1"/>
+    <w:lsdException w:name="Table Elegant" w:semiHidden="1" w:unhideWhenUsed="1"/>
+    <w:lsdException w:name="Table Professional" w:semiHidden="1" w:unhideWhenUsed="1"/>
+    <w:lsdException w:name="Table Subtle 1" w:semiHidden="1" w:unhideWhenUsed="1"/>
+    <w:lsdException w:name="Table Subtle 2" w:semiHidden="1" w:unhideWhenUsed="1"/>
+    <w:lsdException w:name="Table Web 1" w:semiHidden="1" w:unhideWhenUsed="1"/>
+    <w:lsdException w:name="Table Web 2" w:semiHidden="1" w:unhideWhenUsed="1"/>
+    <w:lsdException w:name="Table Web 3" w:semiHidden="1" w:unhideWhenUsed="1"/>
+    <w:lsdException w:name="Balloon Text" w:semiHidden="1" w:unhideWhenUsed="1"/>
+    <w:lsdException w:name="Table Grid" w:semiHidden="1" w:uiPriority="39" w:unhideWhenUsed="1"/>
+    <w:lsdException w:name="Table Theme" w:semiHidden="1" w:unhideWhenUsed="1"/>
+    <w:lsdException w:name="Placeholder Text" w:semiHidden="1"/>
+    <w:lsdException w:name="No Spacing" w:uiPriority="1" w:qFormat="1"/>
+    <w:lsdException w:name="Light Shading" w:uiPriority="60"/>
+    <w:lsdException w:name="Light List" w:uiPriority="61"/>
+    <w:lsdException w:name="Light Grid" w:uiPriority="62"/>
+    <w:lsdException w:name="Medium Shading 1" w:uiPriority="63"/>
+    <w:lsdException w:name="Medium Shading 2" w:uiPriority="64"/>
+    <w:lsdException w:name="Medium List 1" w:uiPriority="65"/>
+    <w:lsdException w:name="Medium List 2" w:uiPriority="66"/>
+    <w:lsdException w:name="Medium Grid 1" w:uiPriority="67"/>
+    <w:lsdException w:name="Medium Grid 2" w:uiPriority="68"/>
+    <w:lsdException w:name="Medium Grid 3" w:uiPriority="69"/>
+    <w:lsdException w:name="Dark List" w:uiPriority="70"/>
+    <w:lsdException w:name="Colorful Shading" w:uiPriority="71"/>
+    <w:lsdException w:name="Colorful List" w:uiPriority="72"/>
+    <w:lsdException w:name="Colorful Grid" w:uiPriority="73"/>
+    <w:lsdException w:name="Light Shading Accent 1" w:uiPriority="60"/>
+    <w:lsdException w:name="Light List Accent 1" w:uiPriority="61"/>
+    <w:lsdException w:name="Light Grid Accent 1" w:uiPriority="62"/>
+    <w:lsdException w:name="Medium Shading 1 Accent 1" w:uiPriority="63"/>
+    <w:lsdException w:name="Medium Shading 2 Accent 1" w:uiPriority="64"/>
+    <w:lsdException w:name="Medium List 1 Accent 1" w:uiPriority="65"/>
+    <w:lsdException w:name="Revision" w:semiHidden="1"/>
+    <w:lsdException w:name="List Paragraph" w:uiPriority="34" w:qFormat="1"/>
+    <w:lsdException w:name="Quote" w:uiPriority="29" w:qFormat="1"/>
+    <w:lsdException w:name="Intense Quote" w:uiPriority="30" w:qFormat="1"/>
+    <w:lsdException w:name="Medium List 2 Accent 1" w:uiPriority="66"/>
+    <w:lsdException w:name="Medium Grid 1 Accent 1" w:uiPriority="67"/>
+    <w:lsdException w:name="Medium Grid 2 Accent 1" w:uiPriority="68"/>
+    <w:lsdException w:name="Medium Grid 3 Accent 1" w:uiPriority="69"/>
+    <w:lsdException w:name="Dark List Accent 1" w:uiPriority="70"/>
+    <w:lsdException w:name="Colorful Shading Accent 1" w:uiPriority="71"/>
+    <w:lsdException w:name="Colorful List Accent 1" w:uiPriority="72"/>
+    <w:lsdException w:name="Colorful Grid Accent 1" w:uiPriority="73"/>
+    <w:lsdException w:name="Light Shading Accent 2" w:uiPriority="60"/>
+    <w:lsdException w:name="Light List Accent 2" w:uiPriority="61"/>
+    <w:lsdException w:name="Light Grid Accent 2" w:uiPriority="62"/>
+    <w:lsdException w:name="Medium Shading 1 Accent 2" w:uiPriority="63"/>
+    <w:lsdException w:name="Medium Shading 2 Accent 2" w:uiPriority="64"/>
+    <w:lsdException w:name="Medium List 1 Accent 2" w:uiPriority="65"/>
+    <w:lsdException w:name="Medium List 2 Accent 2" w:uiPriority="66"/>
+    <w:lsdException w:name="Medium Grid 1 Accent 2" w:uiPriority="67"/>
+    <w:lsdException w:name="Medium Grid 2 Accent 2" w:uiPriority="68"/>
+    <w:lsdException w:name="Medium Grid 3 Accent 2" w:uiPriority="69"/>
+    <w:lsdException w:name="Dark List Accent 2" w:uiPriority="70"/>
+    <w:lsdException w:name="Colorful Shading Accent 2" w:uiPriority="71"/>
+    <w:lsdException w:name="Colorful List Accent 2" w:uiPriority="72"/>
+    <w:lsdException w:name="Colorful Grid Accent 2" w:uiPriority="73"/>
+    <w:lsdException w:name="Light Shading Accent 3" w:uiPriority="60"/>
+    <w:lsdException w:name="Light List Accent 3" w:uiPriority="61"/>
+    <w:lsdException w:name="Light Grid Accent 3" w:uiPriority="62"/>
+    <w:lsdException w:name="Medium Shading 1 Accent 3" w:uiPriority="63"/>
+    <w:lsdException w:name="Medium Shading 2 Accent 3" w:uiPriority="64"/>
+    <w:lsdException w:name="Medium List 1 Accent 3" w:uiPriority="65"/>
+    <w:lsdException w:name="Medium List 2 Accent 3" w:uiPriority="66"/>
+    <w:lsdException w:name="Medium Grid 1 Accent 3" w:uiPriority="67"/>
+    <w:lsdException w:name="Medium Grid 2 Accent 3" w:uiPriority="68"/>
+    <w:lsdException w:name="Medium Grid 3 Accent 3" w:uiPriority="69"/>
+    <w:lsdException w:name="Dark List Accent 3" w:uiPriority="70"/>
+    <w:lsdException w:name="Colorful Shading Accent 3" w:uiPriority="71"/>
+    <w:lsdException w:name="Colorful List Accent 3" w:uiPriority="72"/>
+    <w:lsdException w:name="Colorful Grid Accent 3" w:uiPriority="73"/>
+    <w:lsdException w:name="Light Shading Accent 4" w:uiPriority="60"/>
+    <w:lsdException w:name="Light List Accent 4" w:uiPriority="61"/>
+    <w:lsdException w:name="Light Grid Accent 4" w:uiPriority="62"/>
+    <w:lsdException w:name="Medium Shading 1 Accent 4" w:uiPriority="63"/>
+    <w:lsdException w:name="Medium Shading 2 Accent 4" w:uiPriority="64"/>
+    <w:lsdException w:name="Medium List 1 Accent 4" w:uiPriority="65"/>
+    <w:lsdException w:name="Medium List 2 Accent 4" w:uiPriority="66"/>
+    <w:lsdException w:name="Medium Grid 1 Accent 4" w:uiPriority="67"/>
+    <w:lsdException w:name="Medium Grid 2 Accent 4" w:uiPriority="68"/>
+    <w:lsdException w:name="Medium Grid 3 Accent 4" w:uiPriority="69"/>
+    <w:lsdException w:name="Dark List Accent 4" w:uiPriority="70"/>
+    <w:lsdException w:name="Colorful Shading Accent 4" w:uiPriority="71"/>
+    <w:lsdException w:name="Colorful List Accent 4" w:uiPriority="72"/>
+    <w:lsdException w:name="Colorful Grid Accent 4" w:uiPriority="73"/>
+    <w:lsdException w:name="Light Shading Accent 5" w:uiPriority="60"/>
+    <w:lsdException w:name="Light List Accent 5" w:uiPriority="61"/>
+    <w:lsdException w:name="Light Grid Accent 5" w:uiPriority="62"/>
+    <w:lsdException w:name="Medium Shading 1 Accent 5" w:uiPriority="63"/>
+    <w:lsdException w:name="Medium Shading 2 Accent 5" w:uiPriority="64"/>
+    <w:lsdException w:name="Medium List 1 Accent 5" w:uiPriority="65"/>
+    <w:lsdException w:name="Medium List 2 Accent 5" w:uiPriority="66"/>
+    <w:lsdException w:name="Medium Grid 1 Accent 5" w:uiPriority="67"/>
+    <w:lsdException w:name="Medium Grid 2 Accent 5" w:uiPriority="68"/>
+    <w:lsdException w:name="Medium Grid 3 Accent 5" w:uiPriority="69"/>
+    <w:lsdException w:name="Dark List Accent 5" w:uiPriority="70"/>
+    <w:lsdException w:name="Colorful Shading Accent 5" w:uiPriority="71"/>
+    <w:lsdException w:name="Colorful List Accent 5" w:uiPriority="72"/>
+    <w:lsdException w:name="Colorful Grid Accent 5" w:uiPriority="73"/>
+    <w:lsdException w:name="Light Shading Accent 6" w:uiPriority="60"/>
+    <w:lsdException w:name="Light List Accent 6" w:uiPriority="61"/>
+    <w:lsdException w:name="Light Grid Accent 6" w:uiPriority="62"/>
+    <w:lsdException w:name="Medium Shading 1 Accent 6" w:uiPriority="63"/>
+    <w:lsdException w:name="Medium Shading 2 Accent 6" w:uiPriority="64"/>
+    <w:lsdException w:name="Medium List 1 Accent 6" w:uiPriority="65"/>
+    <w:lsdException w:name="Medium List 2 Accent 6" w:uiPriority="66"/>
+    <w:lsdException w:name="Medium Grid 1 Accent 6" w:uiPriority="67"/>
+    <w:lsdException w:name="Medium Grid 2 Accent 6" w:uiPriority="68"/>
+    <w:lsdException w:name="Medium Grid 3 Accent 6" w:uiPriority="69"/>
+    <w:lsdException w:name="Dark List Accent 6" w:uiPriority="70"/>
+    <w:lsdException w:name="Colorful Shading Accent 6" w:uiPriority="71"/>
+    <w:lsdException w:name="Colorful List Accent 6" w:uiPriority="72"/>
+    <w:lsdException w:name="Colorful Grid Accent 6" w:uiPriority="73"/>
+    <w:lsdException w:name="Subtle Emphasis" w:uiPriority="19" w:qFormat="1"/>
+    <w:lsdException w:name="Intense Emphasis" w:uiPriority="21" w:qFormat="1"/>
+    <w:lsdException w:name="Subtle Reference" w:uiPriority="31" w:qFormat="1"/>
+    <w:lsdException w:name="Intense Reference" w:uiPriority="32" w:qFormat="1"/>
+    <w:lsdException w:name="Book Title" w:uiPriority="33" w:qFormat="1"/>
+    <w:lsdException w:name="Bibliography" w:semiHidden="1" w:uiPriority="37" w:unhideWhenUsed="1"/>
+    <w:lsdException w:name="TOC Heading" w:semiHidden="1" w:uiPriority="39" w:unhideWhenUsed="1" w:qFormat="1"/>
+    <w:lsdException w:name="Plain Table 1" w:uiPriority="41"/>
+    <w:lsdException w:name="Plain Table 2" w:uiPriority="42"/>
+    <w:lsdException w:name="Plain Table 3" w:uiPriority="43"/>
+    <w:lsdException w:name="Plain Table 4" w:uiPriority="44"/>
+    <w:lsdException w:name="Plain Table 5" w:uiPriority="45"/>
+    <w:lsdException w:name="Grid Table Light" w:uiPriority="40"/>
+    <w:lsdException w:name="Grid Table 1 Light" w:uiPriority="46"/>
+    <w:lsdException w:name="Grid Table 2" w:uiPriority="47"/>
+    <w:lsdException w:name="Grid Table 3" w:uiPriority="48"/>
+    <w:lsdException w:name="Grid Table 4" w:uiPriority="49"/>
+    <w:lsdException w:name="Grid Table 5 Dark" w:uiPriority="50"/>
+    <w:lsdException w:name="Grid Table 6 Colorful" w:uiPriority="51"/>
+    <w:lsdException w:name="Grid Table 7 Colorful" w:uiPriority="52"/>
+    <w:lsdException w:name="Grid Table 1 Light Accent 1" w:uiPriority="46"/>
+    <w:lsdException w:name="Grid Table 2 Accent 1" w:uiPriority="47"/>
+    <w:lsdException w:name="Grid Table 3 Accent 1" w:uiPriority="48"/>
+    <w:lsdException w:name="Grid Table 4 Accent 1" w:uiPriority="49"/>
+    <w:lsdException w:name="Grid Table 5 Dark Accent 1" w:uiPriority="50"/>
+    <w:lsdException w:name="Grid Table 6 Colorful Accent 1" w:uiPriority="51"/>
+    <w:lsdException w:name="Grid Table 7 Colorful Accent 1" w:uiPriority="52"/>
+    <w:lsdException w:name="Grid Table 1 Light Accent 2" w:uiPriority="46"/>
+    <w:lsdException w:name="Grid Table 2 Accent 2" w:uiPriority="47"/>
+    <w:lsdException w:name="Grid Table 3 Accent 2" w:uiPriority="48"/>
+    <w:lsdException w:name="Grid Table 4 Accent 2" w:uiPriority="49"/>
+    <w:lsdException w:name="Grid Table 5 Dark Accent 2" w:uiPriority="50"/>
+    <w:lsdException w:name="Grid Table 6 Colorful Accent 2" w:uiPriority="51"/>
+    <w:lsdException w:name="Grid Table 7 Colorful Accent 2" w:uiPriority="52"/>
+    <w:lsdException w:name="Grid Table 1 Light Accent 3" w:uiPriority="46"/>
+    <w:lsdException w:name="Grid Table 2 Accent 3" w:uiPriority="47"/>
+    <w:lsdException w:name="Grid Table 3 Accent 3" w:uiPriority="48"/>
+    <w:lsdException w:name="Grid Table 4 Accent 3" w:uiPriority="49"/>
+    <w:lsdException w:name="Grid Table 5 Dark Accent 3" w:uiPriority="50"/>
+    <w:lsdException w:name="Grid Table 6 Colorful Accent 3" w:uiPriority="51"/>
+    <w:lsdException w:name="Grid Table 7 Colorful Accent 3" w:uiPriority="52"/>
+    <w:lsdException w:name="Grid Table 1 Light Accent 4" w:uiPriority="46"/>
+    <w:lsdException w:name="Grid Table 2 Accent 4" w:uiPriority="47"/>
+    <w:lsdException w:name="Grid Table 3 Accent 4" w:uiPriority="48"/>
+    <w:lsdException w:name="Grid Table 4 Accent 4" w:uiPriority="49"/>
+    <w:lsdException w:name="Grid Table 5 Dark Accent 4" w:uiPriority="50"/>
+    <w:lsdException w:name="Grid Table 6 Colorful Accent 4" w:uiPriority="51"/>
+    <w:lsdException w:name="Grid Table 7 Colorful Accent 4" w:uiPriority="52"/>
+    <w:lsdException w:name="Grid Table 1 Light Accent 5" w:uiPriority="46"/>
+    <w:lsdException w:name="Grid Table 2 Accent 5" w:uiPriority="47"/>
+    <w:lsdException w:name="Grid Table 3 Accent 5" w:uiPriority="48"/>
+    <w:lsdException w:name="Grid Table 4 Accent 5" w:uiPriority="49"/>
+    <w:lsdException w:name="Grid Table 5 Dark Accent 5" w:uiPriority="50"/>
+    <w:lsdException w:name="Grid Table 6 Colorful Accent 5" w:uiPriority="51"/>
+    <w:lsdException w:name="Grid Table 7 Colorful Accent 5" w:uiPriority="52"/>
+    <w:lsdException w:name="Grid Table 1 Light Accent 6" w:uiPriority="46"/>
+    <w:lsdException w:name="Grid Table 2 Accent 6" w:uiPriority="47"/>
+    <w:lsdException w:name="Grid Table 3 Accent 6" w:uiPriority="48"/>
+    <w:lsdException w:name="Grid Table 4 Accent 6" w:uiPriority="49"/>
+    <w:lsdException w:name="Grid Table 5 Dark Accent 6" w:uiPriority="50"/>
+    <w:lsdException w:name="Grid Table 6 Colorful Accent 6" w:uiPriority="51"/>
+    <w:lsdException w:name="Grid Table 7 Colorful Accent 6" w:uiPriority="52"/>
+    <w:lsdException w:name="List Table 1 Light" w:uiPriority="46"/>
+    <w:lsdException w:name="List Table 2" w:uiPriority="47"/>
+    <w:lsdException w:name="List Table 3" w:uiPriority="48"/>
+    <w:lsdException w:name="List Table 4" w:uiPriority="49"/>
+    <w:lsdException w:name="List Table 5 Dark" w:uiPriority="50"/>
+    <w:lsdException w:name="List Table 6 Colorful" w:uiPriority="51"/>
+    <w:lsdException w:name="List Table 7 Colorful" w:uiPriority="52"/>
+    <w:lsdException w:name="List Table 1 Light Accent 1" w:uiPriority="46"/>
+    <w:lsdException w:name="List Table 2 Accent 1" w:uiPriority="47"/>
+    <w:lsdException w:name="List Table 3 Accent 1" w:uiPriority="48"/>
+    <w:lsdException w:name="List Table 4 Accent 1" w:uiPriority="49"/>
+    <w:lsdException w:name="List Table 5 Dark Accent 1" w:uiPriority="50"/>
+    <w:lsdException w:name="List Table 6 Colorful Accent 1" w:uiPriority="51"/>
+    <w:lsdException w:name="List Table 7 Colorful Accent 1" w:uiPriority="52"/>
+    <w:lsdException w:name="List Table 1 Light Accent 2" w:uiPriority="46"/>
+    <w:lsdException w:name="List Table 2 Accent 2" w:uiPriority="47"/>
+    <w:lsdException w:name="List Table 3 Accent 2" w:uiPriority="48"/>
+    <w:lsdException w:name="List Table 4 Accent 2" w:uiPriority="49"/>
+    <w:lsdException w:name="List Table 5 Dark Accent 2" w:uiPriority="50"/>
+    <w:lsdException w:name="List Table 6 Colorful Accent 2" w:uiPriority="51"/>
+    <w:lsdException w:name="List Table 7 Colorful Accent 2" w:uiPriority="52"/>
+    <w:lsdException w:name="List Table 1 Light Accent 3" w:uiPriority="46"/>
+    <w:lsdException w:name="List Table 2 Accent 3" w:uiPriority="47"/>
+    <w:lsdException w:name="List Table 3 Accent 3" w:uiPriority="48"/>
+    <w:lsdException w:name="List Table 4 Accent 3" w:uiPriority="49"/>
+    <w:lsdException w:name="List Table 5 Dark Accent 3" w:uiPriority="50"/>
+    <w:lsdException w:name="List Table 6 Colorful Accent 3" w:uiPriority="51"/>
+    <w:lsdException w:name="List Table 7 Colorful Accent 3" w:uiPriority="52"/>
+    <w:lsdException w:name="List Table 1 Light Accent 4" w:uiPriority="46"/>
+    <w:lsdException w:name="List Table 2 Accent 4" w:uiPriority="47"/>
+    <w:lsdException w:name="List Table 3 Accent 4" w:uiPriority="48"/>
+    <w:lsdException w:name="List Table 4 Accent 4" w:uiPriority="49"/>
+    <w:lsdException w:name="List Table 5 Dark Accent 4" w:uiPriority="50"/>
+    <w:lsdException w:name="List Table 6 Colorful Accent 4" w:uiPriority="51"/>
+    <w:lsdException w:name="List Table 7 Colorful Accent 4" w:uiPriority="52"/>
+    <w:lsdException w:name="List Table 1 Light Accent 5" w:uiPriority="46"/>
+    <w:lsdException w:name="List Table 2 Accent 5" w:uiPriority="47"/>
+    <w:lsdException w:name="List Table 3 Accent 5" w:uiPriority="48"/>
+    <w:lsdException w:name="List Table 4 Accent 5" w:uiPriority="49"/>
+    <w:lsdException w:name="List Table 5 Dark Accent 5" w:uiPriority="50"/>
+    <w:lsdException w:name="List Table 6 Colorful Accent 5" w:uiPriority="51"/>
+    <w:lsdException w:name="List Table 7 Colorful Accent 5" w:uiPriority="52"/>
+    <w:lsdException w:name="List Table 1 Light Accent 6" w:uiPriority="46"/>
+    <w:lsdException w:name="List Table 2 Accent 6" w:uiPriority="47"/>
+    <w:lsdException w:name="List Table 3 Accent 6" w:uiPriority="48"/>
+    <w:lsdException w:name="List Table 4 Accent 6" w:uiPriority="49"/>
+    <w:lsdException w:name="List Table 5 Dark Accent 6" w:uiPriority="50"/>
+    <w:lsdException w:name="List Table 6 Colorful Accent 6" w:uiPriority="51"/>
+    <w:lsdException w:name="List Table 7 Colorful Accent 6" w:uiPriority="52"/>
+    <w:lsdException w:name="Mention" w:semiHidden="1" w:unhideWhenUsed="1"/>
+    <w:lsdException w:name="Smart Hyperlink" w:semiHidden="1" w:unhideWhenUsed="1"/>
+    <w:lsdException w:name="Hashtag" w:semiHidden="1" w:unhideWhenUsed="1"/>
+    <w:lsdException w:name="Unresolved Mention" w:semiHidden="1" w:unhideWhenUsed="1"/>
   </w:latentStyles>
   <w:style w:type="paragraph" w:default="1" w:styleId="Normal">
     <w:name w:val="Normal"/>
@@ -12729,7 +12926,7 @@
   <a:extraClrSchemeLst/>
   <a:extLst>
     <a:ext uri="{05A4C25C-085E-4340-85A3-A5531E510DB2}">
-      <thm15:themeFamily xmlns:thm15="http://schemas.microsoft.com/office/thememl/2012/main" xmlns="" name="Office Theme" id="{62F939B6-93AF-4DB8-9C6B-D6C7DFDC589F}" vid="{4A3C46E8-61CC-4603-A589-7422A47A8E4A}"/>
+      <thm15:themeFamily xmlns:thm15="http://schemas.microsoft.com/office/thememl/2012/main" name="Office Theme" id="{62F939B6-93AF-4DB8-9C6B-D6C7DFDC589F}" vid="{4A3C46E8-61CC-4603-A589-7422A47A8E4A}"/>
     </a:ext>
   </a:extLst>
 </a:theme>
@@ -12740,7 +12937,7 @@
 </file>
 
 <file path=customXml/itemProps1.xml><?xml version="1.0" encoding="utf-8"?>
-<ds:datastoreItem xmlns:ds="http://schemas.openxmlformats.org/officeDocument/2006/customXml" ds:itemID="{74FE5408-7CB1-4760-B227-DAB63E75A893}">
+<ds:datastoreItem xmlns:ds="http://schemas.openxmlformats.org/officeDocument/2006/customXml" ds:itemID="{61C9E23E-25CA-468D-8D1F-392F1F82D818}">
   <ds:schemaRefs>
     <ds:schemaRef ds:uri="http://schemas.openxmlformats.org/officeDocument/2006/bibliography"/>
   </ds:schemaRefs>

</xml_diff>